<commit_message>
publication v0.1 PPR docx et modifications typos
</commit_message>
<xml_diff>
--- a/standards/Geostandards-risques-ppr/modele/ModeleV3.docx
+++ b/standards/Geostandards-risques-ppr/modele/ModeleV3.docx
@@ -2,194 +2,161 @@
 <file path=word/document.xml><?xml version="1.0" encoding="utf-8"?>
 <w:document xmlns:wpc="http://schemas.microsoft.com/office/word/2010/wordprocessingCanvas" xmlns:mc="http://schemas.openxmlformats.org/markup-compatibility/2006" xmlns:o="urn:schemas-microsoft-com:office:office" xmlns:r="http://schemas.openxmlformats.org/officeDocument/2006/relationships" xmlns:m="http://schemas.openxmlformats.org/officeDocument/2006/math" xmlns:v="urn:schemas-microsoft-com:vml" xmlns:wp14="http://schemas.microsoft.com/office/word/2010/wordprocessingDrawing" xmlns:wp="http://schemas.openxmlformats.org/drawingml/2006/wordprocessingDrawing" xmlns:w10="urn:schemas-microsoft-com:office:word" xmlns:w="http://schemas.openxmlformats.org/wordprocessingml/2006/main" xmlns:w14="http://schemas.microsoft.com/office/word/2010/wordml" xmlns:wpg="http://schemas.microsoft.com/office/word/2010/wordprocessingGroup" xmlns:wpi="http://schemas.microsoft.com/office/word/2010/wordprocessingInk" xmlns:wne="http://schemas.microsoft.com/office/word/2006/wordml" xmlns:wps="http://schemas.microsoft.com/office/word/2010/wordprocessingShape" mc:Ignorable="w14 wp14">
   <w:body>
-    <w:p>
-      <w:pPr>
-        <w:pStyle w:val="Titre1"/>
-      </w:pPr>
-      <w:bookmarkStart w:id="0" w:name="_GoBack"/>
-      <w:bookmarkEnd w:id="0"/>
-      <w:r>
-        <w:rPr>
-          <w:rStyle w:val="Titredulivre"/>
-          <w:rFonts w:cstheme="minorHAnsi"/>
-          <w:noProof/>
-          <w:sz w:val="36"/>
-          <w:lang w:eastAsia="fr-FR"/>
-        </w:rPr>
-        <mc:AlternateContent>
-          <mc:Choice Requires="wps">
-            <w:drawing>
-              <wp:anchor distT="0" distB="0" distL="114300" distR="114300" simplePos="0" relativeHeight="251661312" behindDoc="0" locked="0" layoutInCell="1" allowOverlap="1" wp14:anchorId="1A972CE9" wp14:editId="34A2A715">
-                <wp:simplePos x="6720840" y="1112520"/>
-                <wp:positionH relativeFrom="margin">
-                  <wp:align>right</wp:align>
-                </wp:positionH>
-                <wp:positionV relativeFrom="margin">
-                  <wp:align>top</wp:align>
-                </wp:positionV>
-                <wp:extent cx="1742400" cy="1285200"/>
-                <wp:effectExtent l="0" t="0" r="10795" b="10795"/>
-                <wp:wrapSquare wrapText="bothSides"/>
-                <wp:docPr id="2" name="Rectangle 2"/>
-                <wp:cNvGraphicFramePr/>
-                <a:graphic xmlns:a="http://schemas.openxmlformats.org/drawingml/2006/main">
-                  <a:graphicData uri="http://schemas.microsoft.com/office/word/2010/wordprocessingShape">
-                    <wps:wsp>
-                      <wps:cNvSpPr/>
-                      <wps:spPr>
-                        <a:xfrm>
-                          <a:off x="0" y="0"/>
-                          <a:ext cx="1742400" cy="1285200"/>
-                        </a:xfrm>
-                        <a:prstGeom prst="rect">
-                          <a:avLst/>
-                        </a:prstGeom>
-                      </wps:spPr>
-                      <wps:style>
-                        <a:lnRef idx="2">
-                          <a:schemeClr val="accent1">
-                            <a:shade val="50000"/>
-                          </a:schemeClr>
-                        </a:lnRef>
-                        <a:fillRef idx="1">
-                          <a:schemeClr val="accent1"/>
-                        </a:fillRef>
-                        <a:effectRef idx="0">
-                          <a:schemeClr val="accent1"/>
-                        </a:effectRef>
-                        <a:fontRef idx="minor">
-                          <a:schemeClr val="lt1"/>
-                        </a:fontRef>
-                      </wps:style>
-                      <wps:txbx>
-                        <w:txbxContent>
-                          <w:p>
-                            <w:pPr>
-                              <w:jc w:val="center"/>
-                            </w:pPr>
-                            <w:r>
-                              <w:t xml:space="preserve">(OPTIONNEL) </w:t>
-                            </w:r>
-                          </w:p>
-                          <w:p>
-                            <w:pPr>
-                              <w:jc w:val="center"/>
-                            </w:pPr>
-                            <w:r>
-                              <w:t>Logo du principal collaborateur-financeur</w:t>
-                            </w:r>
-                          </w:p>
-                        </w:txbxContent>
-                      </wps:txbx>
-                      <wps:bodyPr rot="0" spcFirstLastPara="0" vertOverflow="overflow" horzOverflow="overflow" vert="horz" wrap="square" lIns="91440" tIns="45720" rIns="91440" bIns="45720" numCol="1" spcCol="0" rtlCol="0" fromWordArt="0" anchor="ctr" anchorCtr="0" forceAA="0" compatLnSpc="1">
-                        <a:prstTxWarp prst="textNoShape">
-                          <a:avLst/>
-                        </a:prstTxWarp>
-                        <a:noAutofit/>
-                      </wps:bodyPr>
-                    </wps:wsp>
-                  </a:graphicData>
-                </a:graphic>
-                <wp14:sizeRelH relativeFrom="margin">
-                  <wp14:pctWidth>0</wp14:pctWidth>
-                </wp14:sizeRelH>
-                <wp14:sizeRelV relativeFrom="margin">
-                  <wp14:pctHeight>0</wp14:pctHeight>
-                </wp14:sizeRelV>
-              </wp:anchor>
-            </w:drawing>
-          </mc:Choice>
-          <mc:Fallback>
-            <w:pict>
-              <v:rect id="Rectangle 2" o:spid="_x0000_s1026" style="position:absolute;left:0;text-align:left;margin-left:86pt;margin-top:0;width:137.2pt;height:101.2pt;z-index:251661312;visibility:visible;mso-wrap-style:square;mso-width-percent:0;mso-height-percent:0;mso-wrap-distance-left:9pt;mso-wrap-distance-top:0;mso-wrap-distance-right:9pt;mso-wrap-distance-bottom:0;mso-position-horizontal:right;mso-position-horizontal-relative:margin;mso-position-vertical:top;mso-position-vertical-relative:margin;mso-width-percent:0;mso-height-percent:0;mso-width-relative:margin;mso-height-relative:margin;v-text-anchor:middle" o:gfxdata="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" fillcolor="#4f81bd [3204]" strokecolor="#243f60 [1604]" strokeweight="2pt">
-                <v:textbox>
-                  <w:txbxContent>
-                    <w:p>
-                      <w:pPr>
-                        <w:jc w:val="center"/>
-                      </w:pPr>
-                      <w:r>
-                        <w:t xml:space="preserve">(OPTIONNEL) </w:t>
-                      </w:r>
-                    </w:p>
-                    <w:p>
-                      <w:pPr>
-                        <w:jc w:val="center"/>
-                      </w:pPr>
-                      <w:r>
-                        <w:t>Logo du principal collaborateur-financeur</w:t>
-                      </w:r>
-                    </w:p>
-                  </w:txbxContent>
-                </v:textbox>
-                <w10:wrap type="square" anchorx="margin" anchory="margin"/>
-              </v:rect>
-            </w:pict>
-          </mc:Fallback>
-        </mc:AlternateContent>
-      </w:r>
-      <w:r>
-        <w:rPr>
-          <w:rFonts w:cstheme="minorBidi"/>
-          <w:noProof/>
-          <w:lang w:eastAsia="zh-CN"/>
-        </w:rPr>
-        <w:pict w14:anchorId="5DDAC0D9">
-          <v:shapetype id="_x0000_t75" coordsize="21600,21600" o:spt="75" o:preferrelative="t" path="m@4@5l@4@11@9@11@9@5xe" filled="f" stroked="f">
-            <v:stroke joinstyle="miter"/>
-            <v:formulas>
-              <v:f eqn="if lineDrawn pixelLineWidth 0"/>
-              <v:f eqn="sum @0 1 0"/>
-              <v:f eqn="sum 0 0 @1"/>
-              <v:f eqn="prod @2 1 2"/>
-              <v:f eqn="prod @3 21600 pixelWidth"/>
-              <v:f eqn="prod @3 21600 pixelHeight"/>
-              <v:f eqn="sum @0 0 1"/>
-              <v:f eqn="prod @6 1 2"/>
-              <v:f eqn="prod @7 21600 pixelWidth"/>
-              <v:f eqn="sum @8 21600 0"/>
-              <v:f eqn="prod @7 21600 pixelHeight"/>
-              <v:f eqn="sum @10 21600 0"/>
-            </v:formulas>
-            <v:path o:extrusionok="f" gradientshapeok="t" o:connecttype="rect"/>
-            <o:lock v:ext="edit" aspectratio="t"/>
-          </v:shapetype>
-          <v:shape id="_x0000_s1026" type="#_x0000_t75" style="position:absolute;left:0;text-align:left;margin-left:0;margin-top:0;width:194.9pt;height:93.15pt;z-index:251674624;mso-position-horizontal:left;mso-position-horizontal-relative:text;mso-position-vertical:top;mso-position-vertical-relative:margin" o:allowoverlap="f">
-            <v:imagedata r:id="rId12" o:title="cnig2022_geolocalise-petit-2"/>
-            <w10:wrap type="square" anchory="margin"/>
-          </v:shape>
-        </w:pict>
-      </w:r>
-    </w:p>
-    <w:p>
-      <w:pPr>
-        <w:jc w:val="both"/>
-        <w:rPr>
-          <w:rFonts w:cstheme="minorHAnsi"/>
-        </w:rPr>
-      </w:pPr>
-    </w:p>
-    <w:p>
-      <w:pPr>
-        <w:jc w:val="both"/>
-        <w:rPr>
-          <w:rFonts w:cstheme="minorHAnsi"/>
-        </w:rPr>
-      </w:pPr>
-    </w:p>
-    <w:p>
-      <w:pPr>
-        <w:jc w:val="both"/>
-        <w:rPr>
-          <w:rFonts w:cstheme="minorHAnsi"/>
-        </w:rPr>
-      </w:pPr>
-    </w:p>
-    <w:p>
-      <w:pPr>
-        <w:jc w:val="both"/>
-      </w:pPr>
-    </w:p>
+    <w:tbl>
+      <w:tblPr>
+        <w:tblStyle w:val="Grilledutableau"/>
+        <w:tblW w:w="0" w:type="auto"/>
+        <w:tblBorders>
+          <w:top w:val="none" w:sz="0" w:space="0" w:color="auto"/>
+          <w:left w:val="none" w:sz="0" w:space="0" w:color="auto"/>
+          <w:bottom w:val="none" w:sz="0" w:space="0" w:color="auto"/>
+          <w:right w:val="none" w:sz="0" w:space="0" w:color="auto"/>
+          <w:insideH w:val="none" w:sz="0" w:space="0" w:color="auto"/>
+          <w:insideV w:val="none" w:sz="0" w:space="0" w:color="auto"/>
+        </w:tblBorders>
+        <w:tblLook w:val="04A0" w:firstRow="1" w:lastRow="0" w:firstColumn="1" w:lastColumn="0" w:noHBand="0" w:noVBand="1"/>
+      </w:tblPr>
+      <w:tblGrid>
+        <w:gridCol w:w="4606"/>
+        <w:gridCol w:w="4606"/>
+      </w:tblGrid>
+      <w:tr>
+        <w:tc>
+          <w:tcPr>
+            <w:tcW w:w="4606" w:type="dxa"/>
+          </w:tcPr>
+          <w:p>
+            <w:r>
+              <w:rPr>
+                <w:noProof/>
+                <w:lang w:eastAsia="fr-FR"/>
+              </w:rPr>
+              <w:drawing>
+                <wp:anchor distT="0" distB="0" distL="114300" distR="114300" simplePos="0" relativeHeight="251676672" behindDoc="0" locked="0" layoutInCell="1" allowOverlap="0" wp14:anchorId="5DDAC0D9" wp14:editId="3D75EF3E">
+                  <wp:simplePos x="0" y="0"/>
+                  <wp:positionH relativeFrom="column">
+                    <wp:align>left</wp:align>
+                  </wp:positionH>
+                  <wp:positionV relativeFrom="margin">
+                    <wp:align>top</wp:align>
+                  </wp:positionV>
+                  <wp:extent cx="2475230" cy="1183005"/>
+                  <wp:effectExtent l="0" t="0" r="1270" b="0"/>
+                  <wp:wrapSquare wrapText="bothSides"/>
+                  <wp:docPr id="6" name="Image 6" descr="cnig2022_geolocalise-petit-2"/>
+                  <wp:cNvGraphicFramePr>
+                    <a:graphicFrameLocks xmlns:a="http://schemas.openxmlformats.org/drawingml/2006/main" noChangeAspect="1"/>
+                  </wp:cNvGraphicFramePr>
+                  <a:graphic xmlns:a="http://schemas.openxmlformats.org/drawingml/2006/main">
+                    <a:graphicData uri="http://schemas.openxmlformats.org/drawingml/2006/picture">
+                      <pic:pic xmlns:pic="http://schemas.openxmlformats.org/drawingml/2006/picture">
+                        <pic:nvPicPr>
+                          <pic:cNvPr id="0" name="Picture 3" descr="cnig2022_geolocalise-petit-2"/>
+                          <pic:cNvPicPr>
+                            <a:picLocks noChangeAspect="1" noChangeArrowheads="1"/>
+                          </pic:cNvPicPr>
+                        </pic:nvPicPr>
+                        <pic:blipFill>
+                          <a:blip r:embed="rId12">
+                            <a:extLst>
+                              <a:ext uri="{28A0092B-C50C-407E-A947-70E740481C1C}">
+                                <a14:useLocalDpi xmlns:a14="http://schemas.microsoft.com/office/drawing/2010/main" val="0"/>
+                              </a:ext>
+                            </a:extLst>
+                          </a:blip>
+                          <a:srcRect/>
+                          <a:stretch>
+                            <a:fillRect/>
+                          </a:stretch>
+                        </pic:blipFill>
+                        <pic:spPr bwMode="auto">
+                          <a:xfrm>
+                            <a:off x="0" y="0"/>
+                            <a:ext cx="2475230" cy="1183005"/>
+                          </a:xfrm>
+                          <a:prstGeom prst="rect">
+                            <a:avLst/>
+                          </a:prstGeom>
+                          <a:noFill/>
+                        </pic:spPr>
+                      </pic:pic>
+                    </a:graphicData>
+                  </a:graphic>
+                  <wp14:sizeRelH relativeFrom="page">
+                    <wp14:pctWidth>0</wp14:pctWidth>
+                  </wp14:sizeRelH>
+                  <wp14:sizeRelV relativeFrom="page">
+                    <wp14:pctHeight>0</wp14:pctHeight>
+                  </wp14:sizeRelV>
+                </wp:anchor>
+              </w:drawing>
+            </w:r>
+          </w:p>
+        </w:tc>
+        <w:tc>
+          <w:tcPr>
+            <w:tcW w:w="4606" w:type="dxa"/>
+          </w:tcPr>
+          <w:p>
+            <w:pPr>
+              <w:rPr>
+                <w:rFonts w:cstheme="minorHAnsi"/>
+              </w:rPr>
+            </w:pPr>
+            <w:r>
+              <w:rPr>
+                <w:noProof/>
+                <w:lang w:eastAsia="fr-FR"/>
+              </w:rPr>
+              <w:drawing>
+                <wp:inline distT="0" distB="0" distL="0" distR="0" wp14:anchorId="231E7D27" wp14:editId="634CEC7B">
+                  <wp:extent cx="1649002" cy="1371600"/>
+                  <wp:effectExtent l="0" t="0" r="8890" b="0"/>
+                  <wp:docPr id="5" name="Image 5"/>
+                  <wp:cNvGraphicFramePr>
+                    <a:graphicFrameLocks xmlns:a="http://schemas.openxmlformats.org/drawingml/2006/main" noChangeAspect="1"/>
+                  </wp:cNvGraphicFramePr>
+                  <a:graphic xmlns:a="http://schemas.openxmlformats.org/drawingml/2006/main">
+                    <a:graphicData uri="http://schemas.openxmlformats.org/drawingml/2006/picture">
+                      <pic:pic xmlns:pic="http://schemas.openxmlformats.org/drawingml/2006/picture">
+                        <pic:nvPicPr>
+                          <pic:cNvPr id="0" name="ministere-de-la-transition-ecologique-et-solidaire_logo.png"/>
+                          <pic:cNvPicPr/>
+                        </pic:nvPicPr>
+                        <pic:blipFill>
+                          <a:blip r:embed="rId13">
+                            <a:extLst>
+                              <a:ext uri="{28A0092B-C50C-407E-A947-70E740481C1C}">
+                                <a14:useLocalDpi xmlns:a14="http://schemas.microsoft.com/office/drawing/2010/main" val="0"/>
+                              </a:ext>
+                            </a:extLst>
+                          </a:blip>
+                          <a:stretch>
+                            <a:fillRect/>
+                          </a:stretch>
+                        </pic:blipFill>
+                        <pic:spPr>
+                          <a:xfrm>
+                            <a:off x="0" y="0"/>
+                            <a:ext cx="1648610" cy="1371274"/>
+                          </a:xfrm>
+                          <a:prstGeom prst="rect">
+                            <a:avLst/>
+                          </a:prstGeom>
+                        </pic:spPr>
+                      </pic:pic>
+                    </a:graphicData>
+                  </a:graphic>
+                </wp:inline>
+              </w:drawing>
+            </w:r>
+          </w:p>
+        </w:tc>
+      </w:tr>
+    </w:tbl>
+    <w:p/>
+    <w:p/>
+    <w:p/>
     <w:p>
       <w:pPr>
         <w:pStyle w:val="Titre"/>
@@ -210,7 +177,7 @@
           <w:b w:val="0"/>
           <w:bCs w:val="0"/>
           <w:smallCaps w:val="0"/>
-          <w:color w:val="000091"/>
+          <w:color w:val="0F243E" w:themeColor="text2" w:themeShade="80"/>
           <w:u w:val="none"/>
         </w:rPr>
         <w:t>L’INFORMATION</w:t>
@@ -234,193 +201,83 @@
         <w:t>GEOLOCALISEE</w:t>
       </w:r>
     </w:p>
+    <w:p/>
     <w:p>
       <w:pPr>
-        <w:jc w:val="both"/>
+        <w:jc w:val="center"/>
+      </w:pPr>
+      <w:r>
+        <w:rPr>
+          <w:noProof/>
+          <w:lang w:eastAsia="fr-FR"/>
+        </w:rPr>
+        <w:drawing>
+          <wp:inline distT="0" distB="0" distL="0" distR="0" wp14:anchorId="5B1F29C3" wp14:editId="36958281">
+            <wp:extent cx="1888485" cy="2096219"/>
+            <wp:effectExtent l="0" t="0" r="0" b="0"/>
+            <wp:docPr id="1" name="Image 1"/>
+            <wp:cNvGraphicFramePr>
+              <a:graphicFrameLocks xmlns:a="http://schemas.openxmlformats.org/drawingml/2006/main" noChangeAspect="1"/>
+            </wp:cNvGraphicFramePr>
+            <a:graphic xmlns:a="http://schemas.openxmlformats.org/drawingml/2006/main">
+              <a:graphicData uri="http://schemas.openxmlformats.org/drawingml/2006/picture">
+                <pic:pic xmlns:pic="http://schemas.openxmlformats.org/drawingml/2006/picture">
+                  <pic:nvPicPr>
+                    <pic:cNvPr id="0" name="logo-gt-risques.png"/>
+                    <pic:cNvPicPr/>
+                  </pic:nvPicPr>
+                  <pic:blipFill>
+                    <a:blip r:embed="rId14">
+                      <a:extLst>
+                        <a:ext uri="{28A0092B-C50C-407E-A947-70E740481C1C}">
+                          <a14:useLocalDpi xmlns:a14="http://schemas.microsoft.com/office/drawing/2010/main" val="0"/>
+                        </a:ext>
+                      </a:extLst>
+                    </a:blip>
+                    <a:stretch>
+                      <a:fillRect/>
+                    </a:stretch>
+                  </pic:blipFill>
+                  <pic:spPr>
+                    <a:xfrm>
+                      <a:off x="0" y="0"/>
+                      <a:ext cx="1890803" cy="2098792"/>
+                    </a:xfrm>
+                    <a:prstGeom prst="rect">
+                      <a:avLst/>
+                    </a:prstGeom>
+                  </pic:spPr>
+                </pic:pic>
+              </a:graphicData>
+            </a:graphic>
+          </wp:inline>
+        </w:drawing>
+      </w:r>
+    </w:p>
+    <w:p/>
+    <w:p>
+      <w:pPr>
+        <w:jc w:val="center"/>
+        <w:rPr>
+          <w:rStyle w:val="TitreCar"/>
+          <w:sz w:val="56"/>
+        </w:rPr>
+      </w:pPr>
+      <w:r>
+        <w:rPr>
+          <w:rStyle w:val="TitreCar"/>
+          <w:sz w:val="56"/>
+        </w:rPr>
+        <w:t>Titre</w:t>
+      </w:r>
+    </w:p>
+    <w:p>
+      <w:pPr>
+        <w:pStyle w:val="Sous-titre"/>
         <w:rPr>
           <w:rFonts w:cstheme="minorHAnsi"/>
         </w:rPr>
       </w:pPr>
-      <w:r>
-        <w:rPr>
-          <w:rFonts w:cstheme="minorHAnsi"/>
-          <w:noProof/>
-          <w:lang w:eastAsia="fr-FR"/>
-        </w:rPr>
-        <mc:AlternateContent>
-          <mc:Choice Requires="wps">
-            <w:drawing>
-              <wp:anchor distT="0" distB="0" distL="114300" distR="114300" simplePos="0" relativeHeight="251662336" behindDoc="0" locked="0" layoutInCell="1" allowOverlap="1" wp14:anchorId="19DD41E9" wp14:editId="44AF3EC8">
-                <wp:simplePos x="0" y="0"/>
-                <wp:positionH relativeFrom="margin">
-                  <wp:posOffset>986155</wp:posOffset>
-                </wp:positionH>
-                <wp:positionV relativeFrom="margin">
-                  <wp:posOffset>2964815</wp:posOffset>
-                </wp:positionV>
-                <wp:extent cx="3520440" cy="2270760"/>
-                <wp:effectExtent l="0" t="0" r="22860" b="15240"/>
-                <wp:wrapSquare wrapText="bothSides"/>
-                <wp:docPr id="3" name="Rectangle 3"/>
-                <wp:cNvGraphicFramePr/>
-                <a:graphic xmlns:a="http://schemas.openxmlformats.org/drawingml/2006/main">
-                  <a:graphicData uri="http://schemas.microsoft.com/office/word/2010/wordprocessingShape">
-                    <wps:wsp>
-                      <wps:cNvSpPr/>
-                      <wps:spPr>
-                        <a:xfrm>
-                          <a:off x="0" y="0"/>
-                          <a:ext cx="3520440" cy="2270760"/>
-                        </a:xfrm>
-                        <a:prstGeom prst="rect">
-                          <a:avLst/>
-                        </a:prstGeom>
-                      </wps:spPr>
-                      <wps:style>
-                        <a:lnRef idx="2">
-                          <a:schemeClr val="accent1">
-                            <a:shade val="50000"/>
-                          </a:schemeClr>
-                        </a:lnRef>
-                        <a:fillRef idx="1">
-                          <a:schemeClr val="accent1"/>
-                        </a:fillRef>
-                        <a:effectRef idx="0">
-                          <a:schemeClr val="accent1"/>
-                        </a:effectRef>
-                        <a:fontRef idx="minor">
-                          <a:schemeClr val="lt1"/>
-                        </a:fontRef>
-                      </wps:style>
-                      <wps:txbx>
-                        <w:txbxContent>
-                          <w:p>
-                            <w:pPr>
-                              <w:jc w:val="center"/>
-                            </w:pPr>
-                            <w:r>
-                              <w:t>Illustration du standard</w:t>
-                            </w:r>
-                          </w:p>
-                        </w:txbxContent>
-                      </wps:txbx>
-                      <wps:bodyPr rot="0" spcFirstLastPara="0" vertOverflow="overflow" horzOverflow="overflow" vert="horz" wrap="square" lIns="91440" tIns="45720" rIns="91440" bIns="45720" numCol="1" spcCol="0" rtlCol="0" fromWordArt="0" anchor="ctr" anchorCtr="0" forceAA="0" compatLnSpc="1">
-                        <a:prstTxWarp prst="textNoShape">
-                          <a:avLst/>
-                        </a:prstTxWarp>
-                        <a:noAutofit/>
-                      </wps:bodyPr>
-                    </wps:wsp>
-                  </a:graphicData>
-                </a:graphic>
-              </wp:anchor>
-            </w:drawing>
-          </mc:Choice>
-          <mc:Fallback>
-            <w:pict>
-              <v:rect id="Rectangle 3" o:spid="_x0000_s1027" style="position:absolute;left:0;text-align:left;margin-left:77.65pt;margin-top:233.45pt;width:277.2pt;height:178.8pt;z-index:251662336;visibility:visible;mso-wrap-style:square;mso-wrap-distance-left:9pt;mso-wrap-distance-top:0;mso-wrap-distance-right:9pt;mso-wrap-distance-bottom:0;mso-position-horizontal:absolute;mso-position-horizontal-relative:margin;mso-position-vertical:absolute;mso-position-vertical-relative:margin;v-text-anchor:middle" o:gfxdata="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" fillcolor="#4f81bd [3204]" strokecolor="#243f60 [1604]" strokeweight="2pt">
-                <v:textbox>
-                  <w:txbxContent>
-                    <w:p>
-                      <w:pPr>
-                        <w:jc w:val="center"/>
-                      </w:pPr>
-                      <w:r>
-                        <w:t>Illustration du standard</w:t>
-                      </w:r>
-                    </w:p>
-                  </w:txbxContent>
-                </v:textbox>
-                <w10:wrap type="square" anchorx="margin" anchory="margin"/>
-              </v:rect>
-            </w:pict>
-          </mc:Fallback>
-        </mc:AlternateContent>
-      </w:r>
-    </w:p>
-    <w:p>
-      <w:pPr>
-        <w:jc w:val="both"/>
-        <w:rPr>
-          <w:rFonts w:cstheme="minorHAnsi"/>
-        </w:rPr>
-      </w:pPr>
-    </w:p>
-    <w:p>
-      <w:pPr>
-        <w:jc w:val="both"/>
-        <w:rPr>
-          <w:rFonts w:cstheme="minorHAnsi"/>
-        </w:rPr>
-      </w:pPr>
-    </w:p>
-    <w:p>
-      <w:pPr>
-        <w:jc w:val="both"/>
-        <w:rPr>
-          <w:rFonts w:cstheme="minorHAnsi"/>
-        </w:rPr>
-      </w:pPr>
-    </w:p>
-    <w:p>
-      <w:pPr>
-        <w:jc w:val="both"/>
-        <w:rPr>
-          <w:rFonts w:cstheme="minorHAnsi"/>
-        </w:rPr>
-      </w:pPr>
-    </w:p>
-    <w:p>
-      <w:pPr>
-        <w:jc w:val="both"/>
-        <w:rPr>
-          <w:rFonts w:cstheme="minorHAnsi"/>
-        </w:rPr>
-      </w:pPr>
-    </w:p>
-    <w:p>
-      <w:pPr>
-        <w:jc w:val="both"/>
-        <w:rPr>
-          <w:rFonts w:cstheme="minorHAnsi"/>
-        </w:rPr>
-      </w:pPr>
-    </w:p>
-    <w:p>
-      <w:pPr>
-        <w:jc w:val="both"/>
-        <w:rPr>
-          <w:rFonts w:cstheme="minorHAnsi"/>
-        </w:rPr>
-      </w:pPr>
-    </w:p>
-    <w:p>
-      <w:pPr>
-        <w:jc w:val="both"/>
-        <w:rPr>
-          <w:rFonts w:cstheme="minorHAnsi"/>
-        </w:rPr>
-      </w:pPr>
-    </w:p>
-    <w:p>
-      <w:pPr>
-        <w:jc w:val="center"/>
-        <w:rPr>
-          <w:rFonts w:cstheme="minorHAnsi"/>
-        </w:rPr>
-      </w:pPr>
-      <w:r>
-        <w:rPr>
-          <w:rStyle w:val="TitreCar"/>
-        </w:rPr>
-        <w:t>Titre</w:t>
-      </w:r>
-      <w:r>
-        <w:rPr>
-          <w:rFonts w:cstheme="minorHAnsi"/>
-        </w:rPr>
-        <w:br/>
-      </w:r>
       <w:r>
         <w:rPr>
           <w:rStyle w:val="Sous-titreCar"/>
@@ -428,28 +285,10 @@
         <w:t>Sous-titre</w:t>
       </w:r>
     </w:p>
+    <w:p/>
     <w:p>
       <w:pPr>
         <w:jc w:val="center"/>
-        <w:rPr>
-          <w:rFonts w:cstheme="minorHAnsi"/>
-        </w:rPr>
-      </w:pPr>
-    </w:p>
-    <w:p>
-      <w:pPr>
-        <w:jc w:val="center"/>
-        <w:rPr>
-          <w:rFonts w:cstheme="minorHAnsi"/>
-        </w:rPr>
-      </w:pPr>
-    </w:p>
-    <w:p>
-      <w:pPr>
-        <w:jc w:val="center"/>
-        <w:rPr>
-          <w:rFonts w:cstheme="minorHAnsi"/>
-        </w:rPr>
       </w:pPr>
       <w:proofErr w:type="spellStart"/>
       <w:r>
@@ -475,25 +314,16 @@
         <w:t xml:space="preserve"> du</w:t>
       </w:r>
       <w:r>
-        <w:rPr>
-          <w:rFonts w:cstheme="minorHAnsi"/>
-          <w:i/>
-        </w:rPr>
         <w:t xml:space="preserve"> </w:t>
       </w:r>
       <w:r>
-        <w:rPr>
-          <w:rFonts w:cstheme="minorHAnsi"/>
-          <w:i/>
-        </w:rPr>
         <w:t>xxx</w:t>
       </w:r>
-      <w:r>
-        <w:rPr>
-          <w:rFonts w:cstheme="minorHAnsi"/>
-        </w:rPr>
-        <w:br/>
-      </w:r>
+    </w:p>
+    <w:p>
+      <w:pPr>
+        <w:jc w:val="center"/>
+      </w:pPr>
       <w:r>
         <w:rPr>
           <w:rStyle w:val="Emphaseple"/>
@@ -542,1442 +372,36 @@
         <w:t>aaaa</w:t>
       </w:r>
       <w:proofErr w:type="spellEnd"/>
-      <w:r>
-        <w:rPr>
-          <w:rFonts w:cstheme="minorHAnsi"/>
-        </w:rPr>
-        <w:t xml:space="preserve"> </w:t>
-      </w:r>
     </w:p>
     <w:p>
-      <w:pPr>
-        <w:pBdr>
-          <w:top w:val="single" w:sz="4" w:space="1" w:color="auto"/>
-        </w:pBdr>
-        <w:jc w:val="both"/>
-        <w:rPr>
-          <w:rFonts w:cstheme="minorHAnsi"/>
-        </w:rPr>
-      </w:pPr>
       <w:r>
-        <w:rPr>
-          <w:rFonts w:cstheme="minorHAnsi"/>
-        </w:rPr>
         <w:br w:type="page"/>
       </w:r>
     </w:p>
-    <w:p>
-      <w:pPr>
-        <w:pBdr>
-          <w:top w:val="single" w:sz="4" w:space="1" w:color="auto"/>
-        </w:pBdr>
-        <w:jc w:val="both"/>
-      </w:pPr>
-      <w:r>
-        <w:rPr>
-          <w:rFonts w:asciiTheme="minorHAnsi" w:hAnsiTheme="minorHAnsi" w:cstheme="minorHAnsi"/>
-          <w:noProof/>
-          <w:lang w:eastAsia="fr-FR"/>
-        </w:rPr>
-        <w:lastRenderedPageBreak/>
-        <w:drawing>
-          <wp:anchor distT="0" distB="0" distL="114300" distR="114300" simplePos="0" relativeHeight="251675648" behindDoc="1" locked="0" layoutInCell="1" allowOverlap="1" wp14:anchorId="369D70BD" wp14:editId="50FACA5E">
-            <wp:simplePos x="0" y="0"/>
-            <wp:positionH relativeFrom="margin">
-              <wp:posOffset>-38100</wp:posOffset>
-            </wp:positionH>
-            <wp:positionV relativeFrom="margin">
-              <wp:posOffset>194945</wp:posOffset>
-            </wp:positionV>
-            <wp:extent cx="2476500" cy="1184275"/>
-            <wp:effectExtent l="0" t="0" r="0" b="0"/>
-            <wp:wrapTight wrapText="bothSides">
-              <wp:wrapPolygon edited="0">
-                <wp:start x="0" y="0"/>
-                <wp:lineTo x="0" y="21195"/>
-                <wp:lineTo x="21434" y="21195"/>
-                <wp:lineTo x="21434" y="0"/>
-                <wp:lineTo x="0" y="0"/>
-              </wp:wrapPolygon>
-            </wp:wrapTight>
-            <wp:docPr id="4" name="Image 4" descr="cnig2022_geolocalise-petit-2"/>
-            <wp:cNvGraphicFramePr>
-              <a:graphicFrameLocks xmlns:a="http://schemas.openxmlformats.org/drawingml/2006/main" noChangeAspect="1"/>
-            </wp:cNvGraphicFramePr>
-            <a:graphic xmlns:a="http://schemas.openxmlformats.org/drawingml/2006/main">
-              <a:graphicData uri="http://schemas.openxmlformats.org/drawingml/2006/picture">
-                <pic:pic xmlns:pic="http://schemas.openxmlformats.org/drawingml/2006/picture">
-                  <pic:nvPicPr>
-                    <pic:cNvPr id="0" name="Picture 3" descr="cnig2022_geolocalise-petit-2"/>
-                    <pic:cNvPicPr>
-                      <a:picLocks noChangeAspect="1" noChangeArrowheads="1"/>
-                    </pic:cNvPicPr>
-                  </pic:nvPicPr>
-                  <pic:blipFill>
-                    <a:blip r:embed="rId13">
-                      <a:extLst>
-                        <a:ext uri="{28A0092B-C50C-407E-A947-70E740481C1C}">
-                          <a14:useLocalDpi xmlns:a14="http://schemas.microsoft.com/office/drawing/2010/main" val="0"/>
-                        </a:ext>
-                      </a:extLst>
-                    </a:blip>
-                    <a:srcRect/>
-                    <a:stretch>
-                      <a:fillRect/>
-                    </a:stretch>
-                  </pic:blipFill>
-                  <pic:spPr bwMode="auto">
-                    <a:xfrm>
-                      <a:off x="0" y="0"/>
-                      <a:ext cx="2476500" cy="1184275"/>
-                    </a:xfrm>
-                    <a:prstGeom prst="rect">
-                      <a:avLst/>
-                    </a:prstGeom>
-                    <a:noFill/>
-                  </pic:spPr>
-                </pic:pic>
-              </a:graphicData>
-            </a:graphic>
-            <wp14:sizeRelH relativeFrom="page">
-              <wp14:pctWidth>0</wp14:pctWidth>
-            </wp14:sizeRelH>
-            <wp14:sizeRelV relativeFrom="page">
-              <wp14:pctHeight>0</wp14:pctHeight>
-            </wp14:sizeRelV>
-          </wp:anchor>
-        </w:drawing>
-      </w:r>
-    </w:p>
-    <w:p>
-      <w:pPr>
-        <w:pBdr>
-          <w:top w:val="single" w:sz="4" w:space="1" w:color="auto"/>
-        </w:pBdr>
-        <w:jc w:val="both"/>
-      </w:pPr>
-    </w:p>
-    <w:p/>
-    <w:p/>
     <w:p/>
     <w:p>
       <w:pPr>
-        <w:pStyle w:val="Titre3"/>
-      </w:pPr>
-      <w:bookmarkStart w:id="1" w:name="_Toc137562220"/>
-      <w:commentRangeStart w:id="2"/>
-      <w:r>
-        <w:t>Fiche Analytique</w:t>
-      </w:r>
-      <w:commentRangeEnd w:id="2"/>
-      <w:r>
-        <w:commentReference w:id="2"/>
-      </w:r>
-      <w:bookmarkEnd w:id="1"/>
-    </w:p>
-    <w:p/>
-    <w:tbl>
-      <w:tblPr>
-        <w:tblStyle w:val="Grilledutableau"/>
-        <w:tblW w:w="9503" w:type="dxa"/>
-        <w:tblBorders>
-          <w:top w:val="single" w:sz="4" w:space="0" w:color="D9D9D9" w:themeColor="background1" w:themeShade="D9"/>
-          <w:left w:val="single" w:sz="4" w:space="0" w:color="D9D9D9" w:themeColor="background1" w:themeShade="D9"/>
-          <w:bottom w:val="single" w:sz="4" w:space="0" w:color="D9D9D9" w:themeColor="background1" w:themeShade="D9"/>
-          <w:right w:val="single" w:sz="4" w:space="0" w:color="D9D9D9" w:themeColor="background1" w:themeShade="D9"/>
-          <w:insideH w:val="single" w:sz="4" w:space="0" w:color="D9D9D9" w:themeColor="background1" w:themeShade="D9"/>
-          <w:insideV w:val="single" w:sz="4" w:space="0" w:color="D9D9D9" w:themeColor="background1" w:themeShade="D9"/>
-        </w:tblBorders>
-        <w:tblLook w:val="04A0" w:firstRow="1" w:lastRow="0" w:firstColumn="1" w:lastColumn="0" w:noHBand="0" w:noVBand="1"/>
-      </w:tblPr>
-      <w:tblGrid>
-        <w:gridCol w:w="2074"/>
-        <w:gridCol w:w="7429"/>
-      </w:tblGrid>
-      <w:tr>
-        <w:trPr>
-          <w:trHeight w:val="288"/>
-        </w:trPr>
-        <w:tc>
-          <w:tcPr>
-            <w:tcW w:w="2074" w:type="dxa"/>
-          </w:tcPr>
-          <w:p>
-            <w:pPr>
-              <w:rPr>
-                <w:rFonts w:cstheme="minorHAnsi"/>
-                <w:b/>
-              </w:rPr>
-            </w:pPr>
-            <w:r>
-              <w:rPr>
-                <w:rFonts w:cstheme="minorHAnsi"/>
-                <w:b/>
-              </w:rPr>
-              <w:t>Titre</w:t>
-            </w:r>
-          </w:p>
-        </w:tc>
-        <w:tc>
-          <w:tcPr>
-            <w:tcW w:w="7429" w:type="dxa"/>
-          </w:tcPr>
-          <w:p>
-            <w:pPr>
-              <w:rPr>
-                <w:highlight w:val="yellow"/>
-              </w:rPr>
-            </w:pPr>
-            <w:r>
-              <w:rPr>
-                <w:highlight w:val="yellow"/>
-              </w:rPr>
-              <w:t>&lt;</w:t>
-            </w:r>
-            <w:r>
-              <w:rPr>
-                <w:highlight w:val="yellow"/>
-              </w:rPr>
-              <w:t>Contient la désignation officielle</w:t>
-            </w:r>
-            <w:r>
-              <w:rPr>
-                <w:highlight w:val="yellow"/>
-              </w:rPr>
-              <w:t>&gt;</w:t>
-            </w:r>
-          </w:p>
-        </w:tc>
-      </w:tr>
-      <w:tr>
-        <w:trPr>
-          <w:trHeight w:val="288"/>
-        </w:trPr>
-        <w:tc>
-          <w:tcPr>
-            <w:tcW w:w="2074" w:type="dxa"/>
-          </w:tcPr>
-          <w:p>
-            <w:pPr>
-              <w:rPr>
-                <w:b/>
-                <w:bCs/>
-              </w:rPr>
-            </w:pPr>
-            <w:commentRangeStart w:id="3"/>
-            <w:r>
-              <w:rPr>
-                <w:b/>
-                <w:bCs/>
-              </w:rPr>
-              <w:t>Sous-titre</w:t>
-            </w:r>
-          </w:p>
-        </w:tc>
-        <w:tc>
-          <w:tcPr>
-            <w:tcW w:w="7429" w:type="dxa"/>
-          </w:tcPr>
-          <w:p>
-            <w:pPr>
-              <w:rPr>
-                <w:highlight w:val="yellow"/>
-              </w:rPr>
-            </w:pPr>
-            <w:r>
-              <w:rPr>
-                <w:highlight w:val="yellow"/>
-              </w:rPr>
-              <w:t>(facultatif)</w:t>
-            </w:r>
-            <w:commentRangeEnd w:id="3"/>
-            <w:r>
-              <w:commentReference w:id="3"/>
-            </w:r>
-          </w:p>
-        </w:tc>
-      </w:tr>
-      <w:tr>
-        <w:trPr>
-          <w:trHeight w:val="288"/>
-        </w:trPr>
-        <w:tc>
-          <w:tcPr>
-            <w:tcW w:w="2074" w:type="dxa"/>
-          </w:tcPr>
-          <w:p>
-            <w:pPr>
-              <w:rPr>
-                <w:rFonts w:cstheme="minorHAnsi"/>
-                <w:b/>
-              </w:rPr>
-            </w:pPr>
-            <w:r>
-              <w:rPr>
-                <w:rFonts w:cstheme="minorHAnsi"/>
-                <w:b/>
-              </w:rPr>
-              <w:t>Titre alternatif</w:t>
-            </w:r>
-          </w:p>
-        </w:tc>
-        <w:tc>
-          <w:tcPr>
-            <w:tcW w:w="7429" w:type="dxa"/>
-          </w:tcPr>
-          <w:p>
-            <w:proofErr w:type="gramStart"/>
-            <w:r>
-              <w:rPr>
-                <w:highlight w:val="yellow"/>
-              </w:rPr>
-              <w:t>&lt;</w:t>
-            </w:r>
-            <w:r>
-              <w:rPr>
-                <w:highlight w:val="yellow"/>
-              </w:rPr>
-              <w:t>(</w:t>
-            </w:r>
-            <w:proofErr w:type="gramEnd"/>
-            <w:r>
-              <w:rPr>
-                <w:highlight w:val="yellow"/>
-              </w:rPr>
-              <w:t>facultatif) Contient un nom, différent de la désignation officielle, sous lequel le standard est connu</w:t>
-            </w:r>
-            <w:r>
-              <w:t>&gt;</w:t>
-            </w:r>
-          </w:p>
-        </w:tc>
-      </w:tr>
-      <w:tr>
-        <w:trPr>
-          <w:trHeight w:val="288"/>
-        </w:trPr>
-        <w:tc>
-          <w:tcPr>
-            <w:tcW w:w="2074" w:type="dxa"/>
-          </w:tcPr>
-          <w:p>
-            <w:pPr>
-              <w:rPr>
-                <w:rFonts w:cstheme="minorHAnsi"/>
-                <w:b/>
-              </w:rPr>
-            </w:pPr>
-            <w:r>
-              <w:rPr>
-                <w:rFonts w:cstheme="minorHAnsi"/>
-                <w:b/>
-              </w:rPr>
-              <w:t>ID</w:t>
-            </w:r>
-          </w:p>
-        </w:tc>
-        <w:tc>
-          <w:tcPr>
-            <w:tcW w:w="7429" w:type="dxa"/>
-          </w:tcPr>
-          <w:p>
-            <w:pPr>
-              <w:rPr>
-                <w:highlight w:val="yellow"/>
-              </w:rPr>
-            </w:pPr>
-            <w:proofErr w:type="gramStart"/>
-            <w:r>
-              <w:rPr>
-                <w:highlight w:val="yellow"/>
-              </w:rPr>
-              <w:t>&lt;</w:t>
-            </w:r>
-            <w:r>
-              <w:rPr>
-                <w:highlight w:val="yellow"/>
-              </w:rPr>
-              <w:t>(</w:t>
-            </w:r>
-            <w:proofErr w:type="gramEnd"/>
-            <w:r>
-              <w:rPr>
-                <w:highlight w:val="yellow"/>
-              </w:rPr>
-              <w:t>facultatif) identificateur unique persistant pour identifier le contenu (URI)</w:t>
-            </w:r>
-            <w:r>
-              <w:rPr>
-                <w:highlight w:val="yellow"/>
-              </w:rPr>
-              <w:t>&gt;</w:t>
-            </w:r>
-          </w:p>
-        </w:tc>
-      </w:tr>
-      <w:tr>
-        <w:trPr>
-          <w:trHeight w:val="288"/>
-        </w:trPr>
-        <w:tc>
-          <w:tcPr>
-            <w:tcW w:w="2074" w:type="dxa"/>
-          </w:tcPr>
-          <w:p>
-            <w:pPr>
-              <w:rPr>
-                <w:b/>
-                <w:bCs/>
-              </w:rPr>
-            </w:pPr>
-            <w:commentRangeStart w:id="4"/>
-            <w:r>
-              <w:rPr>
-                <w:b/>
-                <w:bCs/>
-              </w:rPr>
-              <w:t>Version du document</w:t>
-            </w:r>
-          </w:p>
-        </w:tc>
-        <w:tc>
-          <w:tcPr>
-            <w:tcW w:w="7429" w:type="dxa"/>
-          </w:tcPr>
-          <w:p>
-            <w:pPr>
-              <w:rPr>
-                <w:highlight w:val="yellow"/>
-              </w:rPr>
-            </w:pPr>
-            <w:r>
-              <w:rPr>
-                <w:highlight w:val="yellow"/>
-              </w:rPr>
-              <w:t xml:space="preserve">Version </w:t>
-            </w:r>
-            <w:proofErr w:type="spellStart"/>
-            <w:r>
-              <w:rPr>
-                <w:highlight w:val="yellow"/>
-              </w:rPr>
-              <w:t>x.x</w:t>
-            </w:r>
-            <w:proofErr w:type="spellEnd"/>
-            <w:r>
-              <w:rPr>
-                <w:highlight w:val="yellow"/>
-              </w:rPr>
-              <w:t xml:space="preserve"> – </w:t>
-            </w:r>
-            <w:proofErr w:type="spellStart"/>
-            <w:r>
-              <w:rPr>
-                <w:highlight w:val="yellow"/>
-              </w:rPr>
-              <w:t>jj</w:t>
-            </w:r>
-            <w:proofErr w:type="spellEnd"/>
-            <w:r>
-              <w:rPr>
-                <w:highlight w:val="yellow"/>
-              </w:rPr>
-              <w:t xml:space="preserve"> mois </w:t>
-            </w:r>
-            <w:proofErr w:type="spellStart"/>
-            <w:r>
-              <w:rPr>
-                <w:highlight w:val="yellow"/>
-              </w:rPr>
-              <w:t>aaaa</w:t>
-            </w:r>
-            <w:proofErr w:type="spellEnd"/>
-            <w:r>
-              <w:rPr>
-                <w:highlight w:val="yellow"/>
-              </w:rPr>
-              <w:t xml:space="preserve"> (date de publication)</w:t>
-            </w:r>
-            <w:commentRangeEnd w:id="4"/>
-            <w:r>
-              <w:commentReference w:id="4"/>
-            </w:r>
-          </w:p>
-        </w:tc>
-      </w:tr>
-      <w:tr>
-        <w:trPr>
-          <w:trHeight w:val="288"/>
-        </w:trPr>
-        <w:tc>
-          <w:tcPr>
-            <w:tcW w:w="2074" w:type="dxa"/>
-          </w:tcPr>
-          <w:p>
-            <w:pPr>
-              <w:rPr>
-                <w:rFonts w:cstheme="minorHAnsi"/>
-                <w:b/>
-              </w:rPr>
-            </w:pPr>
-            <w:r>
-              <w:rPr>
-                <w:rFonts w:cstheme="minorHAnsi"/>
-                <w:b/>
-              </w:rPr>
-              <w:t>Résumé</w:t>
-            </w:r>
-          </w:p>
-        </w:tc>
-        <w:tc>
-          <w:tcPr>
-            <w:tcW w:w="7429" w:type="dxa"/>
-          </w:tcPr>
-          <w:p>
-            <w:pPr>
-              <w:tabs>
-                <w:tab w:val="left" w:pos="1290"/>
-              </w:tabs>
-              <w:rPr>
-                <w:highlight w:val="yellow"/>
-              </w:rPr>
-            </w:pPr>
-            <w:r>
-              <w:rPr>
-                <w:highlight w:val="yellow"/>
-              </w:rPr>
-              <w:t>&lt;</w:t>
-            </w:r>
-            <w:r>
-              <w:rPr>
-                <w:highlight w:val="yellow"/>
-              </w:rPr>
-              <w:t>Contient un bref récapitulatif rédigé du contenu</w:t>
-            </w:r>
-            <w:r>
-              <w:rPr>
-                <w:highlight w:val="yellow"/>
-              </w:rPr>
-              <w:t>&gt;</w:t>
-            </w:r>
-          </w:p>
-        </w:tc>
-      </w:tr>
-      <w:tr>
-        <w:trPr>
-          <w:trHeight w:val="288"/>
-        </w:trPr>
-        <w:tc>
-          <w:tcPr>
-            <w:tcW w:w="2074" w:type="dxa"/>
-          </w:tcPr>
-          <w:p>
-            <w:pPr>
-              <w:rPr>
-                <w:rFonts w:cstheme="minorHAnsi"/>
-                <w:b/>
-              </w:rPr>
-            </w:pPr>
-            <w:r>
-              <w:rPr>
-                <w:rFonts w:cstheme="minorHAnsi"/>
-                <w:b/>
-              </w:rPr>
-              <w:t>Objectif</w:t>
-            </w:r>
-          </w:p>
-        </w:tc>
-        <w:tc>
-          <w:tcPr>
-            <w:tcW w:w="7429" w:type="dxa"/>
-          </w:tcPr>
-          <w:p>
-            <w:pPr>
-              <w:tabs>
-                <w:tab w:val="right" w:pos="7713"/>
-              </w:tabs>
-              <w:rPr>
-                <w:highlight w:val="yellow"/>
-              </w:rPr>
-            </w:pPr>
-            <w:proofErr w:type="gramStart"/>
-            <w:r>
-              <w:rPr>
-                <w:highlight w:val="yellow"/>
-              </w:rPr>
-              <w:t>&lt;</w:t>
-            </w:r>
-            <w:r>
-              <w:rPr>
-                <w:highlight w:val="yellow"/>
-              </w:rPr>
-              <w:t>(</w:t>
-            </w:r>
-            <w:proofErr w:type="gramEnd"/>
-            <w:r>
-              <w:rPr>
-                <w:highlight w:val="yellow"/>
-              </w:rPr>
-              <w:t>facultatif) Contient des informations sur les raisons qui motivent le développement du contenu</w:t>
-            </w:r>
-            <w:r>
-              <w:rPr>
-                <w:highlight w:val="yellow"/>
-              </w:rPr>
-              <w:t>&gt;</w:t>
-            </w:r>
-          </w:p>
-        </w:tc>
-      </w:tr>
-      <w:tr>
-        <w:trPr>
-          <w:trHeight w:val="288"/>
-        </w:trPr>
-        <w:tc>
-          <w:tcPr>
-            <w:tcW w:w="2074" w:type="dxa"/>
-          </w:tcPr>
-          <w:p>
-            <w:pPr>
-              <w:rPr>
-                <w:rFonts w:cstheme="minorHAnsi"/>
-                <w:b/>
-              </w:rPr>
-            </w:pPr>
-            <w:r>
-              <w:rPr>
-                <w:rFonts w:cstheme="minorHAnsi"/>
-                <w:b/>
-              </w:rPr>
-              <w:t>Etendue d’application</w:t>
-            </w:r>
-          </w:p>
-        </w:tc>
-        <w:tc>
-          <w:tcPr>
-            <w:tcW w:w="7429" w:type="dxa"/>
-          </w:tcPr>
-          <w:p>
-            <w:pPr>
-              <w:rPr>
-                <w:highlight w:val="yellow"/>
-              </w:rPr>
-            </w:pPr>
-            <w:r>
-              <w:rPr>
-                <w:highlight w:val="yellow"/>
-              </w:rPr>
-              <w:t>&lt;</w:t>
-            </w:r>
-            <w:r>
-              <w:rPr>
-                <w:highlight w:val="yellow"/>
-              </w:rPr>
-              <w:t>Contient l'étendue de la ou les zones géographiques, temporelles ou verticales couvertes par le contenu</w:t>
-            </w:r>
-            <w:r>
-              <w:rPr>
-                <w:highlight w:val="yellow"/>
-              </w:rPr>
-              <w:t>&gt;</w:t>
-            </w:r>
-          </w:p>
-        </w:tc>
-      </w:tr>
-      <w:tr>
-        <w:trPr>
-          <w:trHeight w:val="288"/>
-        </w:trPr>
-        <w:tc>
-          <w:tcPr>
-            <w:tcW w:w="2074" w:type="dxa"/>
-          </w:tcPr>
-          <w:p>
-            <w:pPr>
-              <w:rPr>
-                <w:rFonts w:cstheme="minorHAnsi"/>
-                <w:b/>
-              </w:rPr>
-            </w:pPr>
-            <w:r>
-              <w:rPr>
-                <w:rFonts w:cstheme="minorHAnsi"/>
-                <w:b/>
-              </w:rPr>
-              <w:t>Représentation spatiale</w:t>
-            </w:r>
-          </w:p>
-        </w:tc>
-        <w:tc>
-          <w:tcPr>
-            <w:tcW w:w="7429" w:type="dxa"/>
-          </w:tcPr>
-          <w:p>
-            <w:pPr>
-              <w:rPr>
-                <w:highlight w:val="yellow"/>
-              </w:rPr>
-            </w:pPr>
-            <w:r>
-              <w:rPr>
-                <w:highlight w:val="yellow"/>
-              </w:rPr>
-              <w:t>&lt;</w:t>
-            </w:r>
-            <w:r>
-              <w:rPr>
-                <w:highlight w:val="yellow"/>
-              </w:rPr>
-              <w:t>(facultatif) Contient la ou les formes de la représentation spatiale du contenu</w:t>
-            </w:r>
-            <w:r>
-              <w:t xml:space="preserve"> </w:t>
-            </w:r>
-            <w:r>
-              <w:t>&gt;</w:t>
-            </w:r>
-          </w:p>
-        </w:tc>
-      </w:tr>
-      <w:tr>
-        <w:trPr>
-          <w:trHeight w:val="288"/>
-        </w:trPr>
-        <w:tc>
-          <w:tcPr>
-            <w:tcW w:w="2074" w:type="dxa"/>
-          </w:tcPr>
-          <w:p>
-            <w:pPr>
-              <w:rPr>
-                <w:rFonts w:cstheme="minorHAnsi"/>
-                <w:b/>
-              </w:rPr>
-            </w:pPr>
-            <w:r>
-              <w:rPr>
-                <w:rFonts w:cstheme="minorHAnsi"/>
-                <w:b/>
-              </w:rPr>
-              <w:t>Résolution spatiale</w:t>
-            </w:r>
-          </w:p>
-        </w:tc>
-        <w:tc>
-          <w:tcPr>
-            <w:tcW w:w="7429" w:type="dxa"/>
-          </w:tcPr>
-          <w:p>
-            <w:pPr>
-              <w:rPr>
-                <w:highlight w:val="yellow"/>
-              </w:rPr>
-            </w:pPr>
-            <w:r>
-              <w:rPr>
-                <w:highlight w:val="yellow"/>
-              </w:rPr>
-              <w:t>&lt;</w:t>
-            </w:r>
-            <w:r>
-              <w:rPr>
-                <w:highlight w:val="yellow"/>
-              </w:rPr>
-              <w:t>(facultatif) Contient un facteur fournissant une compréhension générale de la densité des données spatiales/du niveau de référence</w:t>
-            </w:r>
-            <w:r>
-              <w:rPr>
-                <w:highlight w:val="yellow"/>
-              </w:rPr>
-              <w:t>&gt;</w:t>
-            </w:r>
-          </w:p>
-        </w:tc>
-      </w:tr>
-      <w:tr>
-        <w:trPr>
-          <w:trHeight w:val="288"/>
-        </w:trPr>
-        <w:tc>
-          <w:tcPr>
-            <w:tcW w:w="2074" w:type="dxa"/>
-          </w:tcPr>
-          <w:p>
-            <w:pPr>
-              <w:rPr>
-                <w:rFonts w:cstheme="minorHAnsi"/>
-                <w:b/>
-              </w:rPr>
-            </w:pPr>
-            <w:r>
-              <w:rPr>
-                <w:rFonts w:cstheme="minorHAnsi"/>
-                <w:b/>
-              </w:rPr>
-              <w:t>Statut du document</w:t>
-            </w:r>
-          </w:p>
-        </w:tc>
-        <w:tc>
-          <w:tcPr>
-            <w:tcW w:w="7429" w:type="dxa"/>
-          </w:tcPr>
-          <w:p>
-            <w:pPr>
-              <w:tabs>
-                <w:tab w:val="right" w:pos="7713"/>
-              </w:tabs>
-            </w:pPr>
-            <w:commentRangeStart w:id="5"/>
-            <w:r>
-              <w:t>(</w:t>
-            </w:r>
-            <w:r>
-              <w:rPr>
-                <w:rFonts w:ascii="Courier New" w:hAnsi="Courier New" w:cs="Courier New"/>
-                <w:highlight w:val="yellow"/>
-              </w:rPr>
-              <w:t>●</w:t>
-            </w:r>
-            <w:r>
-              <w:t>)</w:t>
-            </w:r>
-            <w:commentRangeEnd w:id="5"/>
-            <w:r>
-              <w:rPr>
-                <w:rStyle w:val="Marquedecommentaire"/>
-              </w:rPr>
-              <w:commentReference w:id="5"/>
-            </w:r>
-            <w:r>
-              <w:t xml:space="preserve"> Projet de g</w:t>
-            </w:r>
-            <w:r>
-              <w:rPr>
-                <w:rFonts w:cs="Marianne"/>
-              </w:rPr>
-              <w:t>é</w:t>
-            </w:r>
-            <w:r>
-              <w:t>ostandard en cours d'</w:t>
-            </w:r>
-            <w:r>
-              <w:rPr>
-                <w:rFonts w:cs="Marianne"/>
-              </w:rPr>
-              <w:t>é</w:t>
-            </w:r>
-            <w:r>
-              <w:t>laboration</w:t>
-            </w:r>
-          </w:p>
-          <w:p>
-            <w:pPr>
-              <w:tabs>
-                <w:tab w:val="right" w:pos="7713"/>
-              </w:tabs>
-            </w:pPr>
-            <w:r>
-              <w:t>( ) Appel à commentaires public organisé par le CNIG</w:t>
-            </w:r>
-          </w:p>
-          <w:p>
-            <w:pPr>
-              <w:tabs>
-                <w:tab w:val="right" w:pos="7713"/>
-              </w:tabs>
-            </w:pPr>
-            <w:r>
-              <w:t>( ) Projet de géostandard proposé à la commission des Standards du CNIG - Validé</w:t>
-            </w:r>
-          </w:p>
-          <w:p>
-            <w:pPr>
-              <w:tabs>
-                <w:tab w:val="right" w:pos="7713"/>
-              </w:tabs>
-            </w:pPr>
-            <w:r>
-              <w:t xml:space="preserve">( ) Géostandard validé par la Commission des standards </w:t>
-            </w:r>
-            <w:r>
-              <w:rPr>
-                <w:highlight w:val="yellow"/>
-              </w:rPr>
-              <w:t>du</w:t>
-            </w:r>
-            <w:r>
-              <w:t xml:space="preserve"> </w:t>
-            </w:r>
-            <w:r>
-              <w:rPr>
-                <w:highlight w:val="yellow"/>
-              </w:rPr>
-              <w:t>&lt;date&gt;</w:t>
-            </w:r>
-          </w:p>
-        </w:tc>
-      </w:tr>
-      <w:tr>
-        <w:trPr>
-          <w:trHeight w:val="288"/>
-        </w:trPr>
-        <w:tc>
-          <w:tcPr>
-            <w:tcW w:w="2074" w:type="dxa"/>
-          </w:tcPr>
-          <w:p>
-            <w:pPr>
-              <w:rPr>
-                <w:rFonts w:cstheme="minorHAnsi"/>
-                <w:b/>
-              </w:rPr>
-            </w:pPr>
-            <w:r>
-              <w:rPr>
-                <w:rFonts w:cstheme="minorHAnsi"/>
-                <w:b/>
-              </w:rPr>
-              <w:t>Licence</w:t>
-            </w:r>
-          </w:p>
-        </w:tc>
-        <w:tc>
-          <w:tcPr>
-            <w:tcW w:w="7429" w:type="dxa"/>
-          </w:tcPr>
-          <w:p>
-            <w:r>
-              <w:t xml:space="preserve">Le présent document est sous </w:t>
-            </w:r>
-            <w:r>
-              <w:rPr>
-                <w:highlight w:val="yellow"/>
-              </w:rPr>
-              <w:t>&lt;L</w:t>
-            </w:r>
-            <w:r>
-              <w:rPr>
-                <w:highlight w:val="yellow"/>
-              </w:rPr>
-              <w:t xml:space="preserve">icence Ouverte v2.0 (Open Licence) </w:t>
-            </w:r>
-            <w:proofErr w:type="spellStart"/>
-            <w:r>
-              <w:rPr>
-                <w:highlight w:val="yellow"/>
-              </w:rPr>
-              <w:t>Etalab</w:t>
-            </w:r>
-            <w:proofErr w:type="spellEnd"/>
-            <w:r>
-              <w:rPr>
-                <w:highlight w:val="yellow"/>
-              </w:rPr>
-              <w:t>&gt;</w:t>
-            </w:r>
-          </w:p>
-        </w:tc>
-      </w:tr>
-      <w:tr>
-        <w:trPr>
-          <w:trHeight w:val="307"/>
-        </w:trPr>
-        <w:tc>
-          <w:tcPr>
-            <w:tcW w:w="2074" w:type="dxa"/>
-          </w:tcPr>
-          <w:p>
-            <w:pPr>
-              <w:rPr>
-                <w:rFonts w:cstheme="minorHAnsi"/>
-                <w:b/>
-              </w:rPr>
-            </w:pPr>
-            <w:r>
-              <w:rPr>
-                <w:rFonts w:cstheme="minorHAnsi"/>
-                <w:b/>
-              </w:rPr>
-              <w:t>Diffusion</w:t>
-            </w:r>
-          </w:p>
-        </w:tc>
-        <w:tc>
-          <w:tcPr>
-            <w:tcW w:w="7429" w:type="dxa"/>
-          </w:tcPr>
-          <w:p>
-            <w:pPr>
-              <w:rPr>
-                <w:highlight w:val="yellow"/>
-              </w:rPr>
-            </w:pPr>
-            <w:r>
-              <w:rPr>
-                <w:highlight w:val="yellow"/>
-              </w:rPr>
-              <w:t>&lt;</w:t>
-            </w:r>
-            <w:r>
-              <w:rPr>
-                <w:highlight w:val="yellow"/>
-              </w:rPr>
-              <w:t xml:space="preserve">Contient le format de disponibilité et l’endroit où le trouver </w:t>
-            </w:r>
-            <w:r>
-              <w:rPr>
-                <w:highlight w:val="yellow"/>
-              </w:rPr>
-              <w:t>&gt;</w:t>
-            </w:r>
-          </w:p>
-          <w:p>
-            <w:pPr>
-              <w:rPr>
-                <w:highlight w:val="yellow"/>
-              </w:rPr>
-            </w:pPr>
-            <w:r>
-              <w:rPr>
-                <w:highlight w:val="yellow"/>
-              </w:rPr>
-              <w:t xml:space="preserve">Ex </w:t>
-            </w:r>
-            <w:r>
-              <w:rPr>
-                <w:highlight w:val="yellow"/>
-              </w:rPr>
-              <w:t>PDF sur internet  (site du CNIG)</w:t>
-            </w:r>
-          </w:p>
-        </w:tc>
-      </w:tr>
-      <w:tr>
-        <w:trPr>
-          <w:trHeight w:val="307"/>
-        </w:trPr>
-        <w:tc>
-          <w:tcPr>
-            <w:tcW w:w="2074" w:type="dxa"/>
-          </w:tcPr>
-          <w:p>
-            <w:pPr>
-              <w:rPr>
-                <w:rFonts w:cstheme="minorHAnsi"/>
-                <w:b/>
-              </w:rPr>
-            </w:pPr>
-            <w:r>
-              <w:rPr>
-                <w:rFonts w:cstheme="minorHAnsi"/>
-                <w:b/>
-              </w:rPr>
-              <w:t>Formats disponibles</w:t>
-            </w:r>
-          </w:p>
-        </w:tc>
-        <w:tc>
-          <w:tcPr>
-            <w:tcW w:w="7429" w:type="dxa"/>
-          </w:tcPr>
-          <w:p>
-            <w:pPr>
-              <w:rPr>
-                <w:highlight w:val="yellow"/>
-              </w:rPr>
-            </w:pPr>
-            <w:r>
-              <w:rPr>
-                <w:highlight w:val="yellow"/>
-              </w:rPr>
-              <w:t>&lt;</w:t>
-            </w:r>
-            <w:r>
-              <w:rPr>
-                <w:highlight w:val="yellow"/>
-              </w:rPr>
-              <w:t>Contient la liste des formats sous lequel le document est disponible</w:t>
-            </w:r>
-            <w:r>
-              <w:rPr>
-                <w:highlight w:val="yellow"/>
-              </w:rPr>
-              <w:t>&gt;</w:t>
-            </w:r>
-          </w:p>
-          <w:p>
-            <w:pPr>
-              <w:rPr>
-                <w:highlight w:val="yellow"/>
-                <w:lang w:val="en-US"/>
-              </w:rPr>
-            </w:pPr>
-            <w:r>
-              <w:rPr>
-                <w:highlight w:val="yellow"/>
-                <w:lang w:val="en-US"/>
-              </w:rPr>
-              <w:t xml:space="preserve">Ex </w:t>
-            </w:r>
-            <w:r>
-              <w:rPr>
-                <w:highlight w:val="yellow"/>
-                <w:lang w:val="en-US"/>
-              </w:rPr>
-              <w:t>Word (.doc), Adobe PDF (.</w:t>
-            </w:r>
-            <w:proofErr w:type="spellStart"/>
-            <w:r>
-              <w:rPr>
-                <w:highlight w:val="yellow"/>
-                <w:lang w:val="en-US"/>
-              </w:rPr>
-              <w:t>pdf</w:t>
-            </w:r>
-            <w:proofErr w:type="spellEnd"/>
-            <w:r>
-              <w:rPr>
-                <w:highlight w:val="yellow"/>
-                <w:lang w:val="en-US"/>
-              </w:rPr>
-              <w:t>)</w:t>
-            </w:r>
-          </w:p>
-        </w:tc>
-      </w:tr>
-      <w:tr>
-        <w:trPr>
-          <w:trHeight w:val="307"/>
-        </w:trPr>
-        <w:tc>
-          <w:tcPr>
-            <w:tcW w:w="2074" w:type="dxa"/>
-          </w:tcPr>
-          <w:p>
-            <w:pPr>
-              <w:rPr>
-                <w:rFonts w:cstheme="minorHAnsi"/>
-                <w:b/>
-              </w:rPr>
-            </w:pPr>
-            <w:r>
-              <w:rPr>
-                <w:rFonts w:cstheme="minorHAnsi"/>
-                <w:b/>
-              </w:rPr>
-              <w:t>Restriction</w:t>
-            </w:r>
-          </w:p>
-        </w:tc>
-        <w:tc>
-          <w:tcPr>
-            <w:tcW w:w="7429" w:type="dxa"/>
-          </w:tcPr>
-          <w:p>
-            <w:pPr>
-              <w:rPr>
-                <w:highlight w:val="yellow"/>
-              </w:rPr>
-            </w:pPr>
-            <w:r>
-              <w:rPr>
-                <w:highlight w:val="yellow"/>
-              </w:rPr>
-              <w:t>&lt;</w:t>
-            </w:r>
-            <w:r>
-              <w:rPr>
-                <w:highlight w:val="yellow"/>
-              </w:rPr>
-              <w:t>(facultatif) Contient un ou des codes de classification qui décrit les restrictions d'utilisation du contenu</w:t>
-            </w:r>
-            <w:r>
-              <w:rPr>
-                <w:highlight w:val="yellow"/>
-              </w:rPr>
-              <w:t>&gt;</w:t>
-            </w:r>
-          </w:p>
-        </w:tc>
-      </w:tr>
-      <w:tr>
-        <w:trPr>
-          <w:trHeight w:val="307"/>
-        </w:trPr>
-        <w:tc>
-          <w:tcPr>
-            <w:tcW w:w="2074" w:type="dxa"/>
-          </w:tcPr>
-          <w:p>
-            <w:pPr>
-              <w:rPr>
-                <w:rFonts w:cstheme="minorHAnsi"/>
-                <w:b/>
-              </w:rPr>
-            </w:pPr>
-            <w:r>
-              <w:rPr>
-                <w:rFonts w:cstheme="minorHAnsi"/>
-                <w:b/>
-              </w:rPr>
-              <w:t>Thèmes</w:t>
-            </w:r>
-          </w:p>
-        </w:tc>
-        <w:tc>
-          <w:tcPr>
-            <w:tcW w:w="7429" w:type="dxa"/>
-          </w:tcPr>
-          <w:p>
-            <w:pPr>
-              <w:rPr>
-                <w:highlight w:val="yellow"/>
-              </w:rPr>
-            </w:pPr>
-            <w:r>
-              <w:rPr>
-                <w:highlight w:val="yellow"/>
-              </w:rPr>
-              <w:t>&lt;</w:t>
-            </w:r>
-            <w:r>
-              <w:rPr>
-                <w:highlight w:val="yellow"/>
-              </w:rPr>
-              <w:t>Contient un ou plusieurs codes de thématiques applicables au contenu</w:t>
-            </w:r>
-            <w:r>
-              <w:rPr>
-                <w:highlight w:val="yellow"/>
-              </w:rPr>
-              <w:t>&gt;</w:t>
-            </w:r>
-            <w:r>
-              <w:rPr>
-                <w:highlight w:val="yellow"/>
-              </w:rPr>
-              <w:t xml:space="preserve"> </w:t>
-            </w:r>
-          </w:p>
-        </w:tc>
-      </w:tr>
-      <w:tr>
-        <w:trPr>
-          <w:trHeight w:val="307"/>
-        </w:trPr>
-        <w:tc>
-          <w:tcPr>
-            <w:tcW w:w="2074" w:type="dxa"/>
-          </w:tcPr>
-          <w:p>
-            <w:pPr>
-              <w:rPr>
-                <w:rFonts w:cstheme="minorHAnsi"/>
-                <w:b/>
-              </w:rPr>
-            </w:pPr>
-            <w:r>
-              <w:rPr>
-                <w:rFonts w:cstheme="minorHAnsi"/>
-                <w:b/>
-              </w:rPr>
-              <w:t>Mots clés</w:t>
-            </w:r>
-          </w:p>
-        </w:tc>
-        <w:tc>
-          <w:tcPr>
-            <w:tcW w:w="7429" w:type="dxa"/>
-          </w:tcPr>
-          <w:p>
-            <w:pPr>
-              <w:rPr>
-                <w:highlight w:val="yellow"/>
-              </w:rPr>
-            </w:pPr>
-            <w:r>
-              <w:rPr>
-                <w:highlight w:val="yellow"/>
-              </w:rPr>
-              <w:t>&lt;</w:t>
-            </w:r>
-            <w:r>
-              <w:rPr>
-                <w:highlight w:val="yellow"/>
-              </w:rPr>
-              <w:t>(facultatif) Contient des termes, des termes formels ou des expressions utilisées pour décrire l'objet du contenu</w:t>
-            </w:r>
-            <w:r>
-              <w:rPr>
-                <w:highlight w:val="yellow"/>
-              </w:rPr>
-              <w:t>&gt;</w:t>
-            </w:r>
-          </w:p>
-        </w:tc>
-      </w:tr>
-      <w:tr>
-        <w:trPr>
-          <w:trHeight w:val="307"/>
-        </w:trPr>
-        <w:tc>
-          <w:tcPr>
-            <w:tcW w:w="2074" w:type="dxa"/>
-          </w:tcPr>
-          <w:p>
-            <w:pPr>
-              <w:rPr>
-                <w:rFonts w:cstheme="minorHAnsi"/>
-                <w:b/>
-              </w:rPr>
-            </w:pPr>
-            <w:r>
-              <w:rPr>
-                <w:rFonts w:cstheme="minorHAnsi"/>
-                <w:b/>
-              </w:rPr>
-              <w:t>Contact</w:t>
-            </w:r>
-          </w:p>
-        </w:tc>
-        <w:tc>
-          <w:tcPr>
-            <w:tcW w:w="7429" w:type="dxa"/>
-          </w:tcPr>
-          <w:p>
-            <w:pPr>
-              <w:rPr>
-                <w:highlight w:val="yellow"/>
-              </w:rPr>
-            </w:pPr>
-            <w:r>
-              <w:rPr>
-                <w:highlight w:val="yellow"/>
-              </w:rPr>
-              <w:t>&lt;</w:t>
-            </w:r>
-            <w:r>
-              <w:rPr>
-                <w:highlight w:val="yellow"/>
-              </w:rPr>
-              <w:t xml:space="preserve">(facultatif) Contient une identification de la ou </w:t>
-            </w:r>
-            <w:r>
-              <w:rPr>
-                <w:highlight w:val="yellow"/>
-              </w:rPr>
-              <w:t>l</w:t>
-            </w:r>
-            <w:r>
-              <w:rPr>
-                <w:highlight w:val="yellow"/>
-              </w:rPr>
-              <w:t>es personne(s) et organisme(s) associé(s) au standard, et un moyen de communiquer avec eux</w:t>
-            </w:r>
-            <w:r>
-              <w:rPr>
-                <w:highlight w:val="yellow"/>
-              </w:rPr>
-              <w:t>&gt;</w:t>
-            </w:r>
-          </w:p>
-        </w:tc>
-      </w:tr>
-      <w:tr>
-        <w:trPr>
-          <w:trHeight w:val="288"/>
-        </w:trPr>
-        <w:tc>
-          <w:tcPr>
-            <w:tcW w:w="2074" w:type="dxa"/>
-          </w:tcPr>
-          <w:p>
-            <w:pPr>
-              <w:rPr>
-                <w:rFonts w:cstheme="minorHAnsi"/>
-                <w:b/>
-              </w:rPr>
-            </w:pPr>
-            <w:r>
-              <w:rPr>
-                <w:rFonts w:cstheme="minorHAnsi"/>
-                <w:b/>
-              </w:rPr>
-              <w:lastRenderedPageBreak/>
-              <w:t>Informations complémentaires</w:t>
-            </w:r>
-          </w:p>
-        </w:tc>
-        <w:tc>
-          <w:tcPr>
-            <w:tcW w:w="7429" w:type="dxa"/>
-          </w:tcPr>
-          <w:p>
-            <w:pPr>
-              <w:rPr>
-                <w:highlight w:val="yellow"/>
-              </w:rPr>
-            </w:pPr>
-            <w:r>
-              <w:rPr>
-                <w:highlight w:val="yellow"/>
-              </w:rPr>
-              <w:t>&lt;</w:t>
-            </w:r>
-            <w:r>
-              <w:rPr>
-                <w:highlight w:val="yellow"/>
-              </w:rPr>
-              <w:t>(facultatif) Contient toute autre information descriptive sur le contenu et nécessaire à la fiche d’information</w:t>
-            </w:r>
-            <w:r>
-              <w:rPr>
-                <w:highlight w:val="yellow"/>
-              </w:rPr>
-              <w:t>&gt;</w:t>
-            </w:r>
-          </w:p>
-        </w:tc>
-      </w:tr>
-    </w:tbl>
-    <w:p>
-      <w:pPr>
-        <w:spacing w:line="276" w:lineRule="auto"/>
-        <w:rPr>
-          <w:rFonts w:cstheme="minorHAnsi"/>
-        </w:rPr>
-      </w:pPr>
-    </w:p>
-    <w:p>
-      <w:pPr>
-        <w:spacing w:line="276" w:lineRule="auto"/>
-        <w:rPr>
-          <w:rFonts w:cstheme="minorHAnsi"/>
-        </w:rPr>
-      </w:pPr>
-      <w:r>
-        <w:rPr>
-          <w:rFonts w:cstheme="minorHAnsi"/>
-        </w:rPr>
-        <w:br w:type="page"/>
-      </w:r>
-    </w:p>
-    <w:p>
-      <w:pPr>
         <w:pStyle w:val="Titre1"/>
       </w:pPr>
-      <w:bookmarkStart w:id="6" w:name="_Objectif__et"/>
-      <w:bookmarkEnd w:id="6"/>
+      <w:bookmarkStart w:id="0" w:name="_Objectif__et"/>
+      <w:bookmarkEnd w:id="0"/>
       <w:r>
         <w:lastRenderedPageBreak/>
-        <w:t xml:space="preserve">Premier niveau - </w:t>
+        <w:t>P</w:t>
+      </w:r>
+      <w:r>
+        <w:t xml:space="preserve">remier niveau - </w:t>
       </w:r>
       <w:r>
         <w:t>Titre 1</w:t>
       </w:r>
       <w:r>
         <w:t xml:space="preserve"> (saut de page avant)</w:t>
+      </w:r>
+    </w:p>
+    <w:p>
+      <w:r>
+        <w:t>On peut mettre du texte normal ici</w:t>
       </w:r>
     </w:p>
     <w:p>
@@ -1995,26 +419,24 @@
       </w:r>
     </w:p>
     <w:p>
+      <w:r>
+        <w:t>On peut aussi mettre du texte normal après un titre 2</w:t>
+      </w:r>
+    </w:p>
+    <w:p>
       <w:pPr>
         <w:pStyle w:val="Titre3"/>
-        <w:rPr>
-          <w:sz w:val="24"/>
-          <w:szCs w:val="24"/>
-        </w:rPr>
       </w:pPr>
       <w:r>
-        <w:rPr>
-          <w:sz w:val="24"/>
-          <w:szCs w:val="24"/>
-        </w:rPr>
         <w:t>T</w:t>
       </w:r>
       <w:r>
-        <w:rPr>
-          <w:sz w:val="24"/>
-          <w:szCs w:val="24"/>
-        </w:rPr>
         <w:t>itre 3</w:t>
+      </w:r>
+    </w:p>
+    <w:p>
+      <w:r>
+        <w:t>On peut aussi mettre du texte normal après un titre 3</w:t>
       </w:r>
     </w:p>
     <w:p>
@@ -2026,6 +448,13 @@
       </w:r>
       <w:r>
         <w:t>itre 4</w:t>
+      </w:r>
+      <w:bookmarkStart w:id="1" w:name="_GoBack"/>
+      <w:bookmarkEnd w:id="1"/>
+    </w:p>
+    <w:p>
+      <w:r>
+        <w:t>On peut aussi mettre du texte normal après un titre 4</w:t>
       </w:r>
     </w:p>
     <w:p>
@@ -2040,27 +469,26 @@
       </w:r>
     </w:p>
     <w:p>
-      <w:pPr>
-        <w:jc w:val="both"/>
-        <w:rPr>
-          <w:rFonts w:cstheme="minorHAnsi"/>
-        </w:rPr>
-      </w:pPr>
       <w:r>
-        <w:rPr>
-          <w:rFonts w:cstheme="minorHAnsi"/>
-        </w:rPr>
-        <w:t xml:space="preserve">Normal </w:t>
+        <w:t>Et bien sûr, on peut aussi mettre du texte normal après un titre 5</w:t>
       </w:r>
     </w:p>
     <w:p>
-      <w:pPr>
-        <w:jc w:val="both"/>
+      <w:r>
+        <w:t>Même sur deux paragraphes on reste en normal mais dans tous les cas le style Normal est en justifié</w:t>
+      </w:r>
+      <w:r>
         <w:rPr>
-          <w:rFonts w:cstheme="minorHAnsi"/>
+          <w:rFonts w:ascii="Courier New" w:hAnsi="Courier New" w:cs="Courier New"/>
         </w:rPr>
-      </w:pPr>
+        <w:t> </w:t>
+      </w:r>
+      <w:r>
+        <w:t>!</w:t>
+      </w:r>
     </w:p>
+    <w:p/>
+    <w:p/>
     <w:sectPr>
       <w:footerReference w:type="default" r:id="rId15"/>
       <w:pgSz w:w="11906" w:h="16838"/>
@@ -2072,115 +500,10 @@
 </w:document>
 </file>
 
-<file path=word/comments.xml><?xml version="1.0" encoding="utf-8"?>
-<w:comments xmlns:wpc="http://schemas.microsoft.com/office/word/2010/wordprocessingCanvas" xmlns:mc="http://schemas.openxmlformats.org/markup-compatibility/2006" xmlns:o="urn:schemas-microsoft-com:office:office" xmlns:r="http://schemas.openxmlformats.org/officeDocument/2006/relationships" xmlns:m="http://schemas.openxmlformats.org/officeDocument/2006/math" xmlns:v="urn:schemas-microsoft-com:vml" xmlns:wp14="http://schemas.microsoft.com/office/word/2010/wordprocessingDrawing" xmlns:wp="http://schemas.openxmlformats.org/drawingml/2006/wordprocessingDrawing" xmlns:w10="urn:schemas-microsoft-com:office:word" xmlns:w="http://schemas.openxmlformats.org/wordprocessingml/2006/main" xmlns:w14="http://schemas.microsoft.com/office/word/2010/wordml" xmlns:wpg="http://schemas.microsoft.com/office/word/2010/wordprocessingGroup" xmlns:wpi="http://schemas.microsoft.com/office/word/2010/wordprocessingInk" xmlns:wne="http://schemas.microsoft.com/office/word/2006/wordml" xmlns:wps="http://schemas.microsoft.com/office/word/2010/wordprocessingShape" mc:Ignorable="w14 wp14">
-  <w:comment w:id="2" w:author="Marion Lacroix" w:date="2023-06-13T15:27:00Z" w:initials="ML">
-    <w:p>
-      <w:r>
-        <w:rPr>
-          <w:rStyle w:val="Marquedecommentaire"/>
-        </w:rPr>
-        <w:annotationRef/>
-      </w:r>
-      <w:r>
-        <w:t xml:space="preserve">-&gt; </w:t>
-      </w:r>
-      <w:proofErr w:type="gramStart"/>
-      <w:r>
-        <w:t>la</w:t>
-      </w:r>
-      <w:proofErr w:type="gramEnd"/>
-      <w:r>
-        <w:t xml:space="preserve"> fiche analytique sert à fournir des informations aux lecteurs pour identifier le standard et en réaliser une première évaluation du contenu</w:t>
-      </w:r>
-      <w:r>
-        <w:annotationRef/>
-      </w:r>
-      <w:r>
-        <w:t>.</w:t>
-      </w:r>
-    </w:p>
-    <w:p>
-      <w:r>
-        <w:t>En tant que résumé, elle peut répéter des informations déjà précisé ailleurs dans le standard</w:t>
-      </w:r>
-    </w:p>
-  </w:comment>
-  <w:comment w:id="3" w:author="Marion Lacroix" w:date="2023-06-13T11:37:00Z" w:initials="ML">
-    <w:p>
-      <w:r>
-        <w:t xml:space="preserve">-&gt; </w:t>
-      </w:r>
-      <w:proofErr w:type="gramStart"/>
-      <w:r>
-        <w:t>si</w:t>
-      </w:r>
-      <w:proofErr w:type="gramEnd"/>
-      <w:r>
-        <w:t xml:space="preserve"> facultatif, vous pouvez ne pas conserver cette ligne dans sa fiche analytique</w:t>
-      </w:r>
-      <w:r>
-        <w:annotationRef/>
-      </w:r>
-    </w:p>
-    <w:p/>
-    <w:p>
-      <w:r>
-        <w:t xml:space="preserve">-&gt; </w:t>
-      </w:r>
-      <w:proofErr w:type="gramStart"/>
-      <w:r>
-        <w:t>si</w:t>
-      </w:r>
-      <w:proofErr w:type="gramEnd"/>
-      <w:r>
-        <w:t xml:space="preserve"> vous décidez de ne pas conserver la ligne, la supprimer complètement (ligne de tableau + contenu)</w:t>
-      </w:r>
-    </w:p>
-  </w:comment>
-  <w:comment w:id="4" w:author="Marion Lacroix" w:date="2023-06-13T15:26:00Z" w:initials="ML">
-    <w:p/>
-    <w:p>
-      <w:r>
-        <w:t>-&gt; Le numéro de version commence à 0.0, puis 1.0 lors de la publication. Lors de changement majeur, le 1</w:t>
-      </w:r>
-      <w:r>
-        <w:rPr>
-          <w:vertAlign w:val="superscript"/>
-        </w:rPr>
-        <w:t>er</w:t>
-      </w:r>
-      <w:r>
-        <w:t xml:space="preserve"> numéro est incrémenté (ex 2.0)</w:t>
-      </w:r>
-    </w:p>
-  </w:comment>
-  <w:comment w:id="5" w:author="Marion Lacroix" w:date="2023-06-13T15:28:00Z" w:initials="ML">
-    <w:p>
-      <w:pPr>
-        <w:pStyle w:val="Commentaire"/>
-      </w:pPr>
-      <w:r>
-        <w:rPr>
-          <w:rStyle w:val="Marquedecommentaire"/>
-        </w:rPr>
-        <w:annotationRef/>
-      </w:r>
-      <w:r>
-        <w:t>-&gt; Mettre le point dans l’étape correspondante</w:t>
-      </w:r>
-    </w:p>
-  </w:comment>
-</w:comments>
-</file>
-
 <file path=word/endnotes.xml><?xml version="1.0" encoding="utf-8"?>
 <w:endnotes xmlns:wpc="http://schemas.microsoft.com/office/word/2010/wordprocessingCanvas" xmlns:mc="http://schemas.openxmlformats.org/markup-compatibility/2006" xmlns:o="urn:schemas-microsoft-com:office:office" xmlns:r="http://schemas.openxmlformats.org/officeDocument/2006/relationships" xmlns:m="http://schemas.openxmlformats.org/officeDocument/2006/math" xmlns:v="urn:schemas-microsoft-com:vml" xmlns:wp14="http://schemas.microsoft.com/office/word/2010/wordprocessingDrawing" xmlns:wp="http://schemas.openxmlformats.org/drawingml/2006/wordprocessingDrawing" xmlns:w10="urn:schemas-microsoft-com:office:word" xmlns:w="http://schemas.openxmlformats.org/wordprocessingml/2006/main" xmlns:w14="http://schemas.microsoft.com/office/word/2010/wordml" xmlns:wpg="http://schemas.microsoft.com/office/word/2010/wordprocessingGroup" xmlns:wpi="http://schemas.microsoft.com/office/word/2010/wordprocessingInk" xmlns:wne="http://schemas.microsoft.com/office/word/2006/wordml" xmlns:wps="http://schemas.microsoft.com/office/word/2010/wordprocessingShape" mc:Ignorable="w14 wp14">
   <w:endnote w:type="separator" w:id="-1">
     <w:p>
-      <w:pPr>
-        <w:spacing w:after="0"/>
-      </w:pPr>
       <w:r>
         <w:separator/>
       </w:r>
@@ -2188,9 +511,6 @@
   </w:endnote>
   <w:endnote w:type="continuationSeparator" w:id="0">
     <w:p>
-      <w:pPr>
-        <w:spacing w:after="0"/>
-      </w:pPr>
       <w:r>
         <w:continuationSeparator/>
       </w:r>
@@ -2211,8 +531,13 @@
     <w:r>
       <w:ptab w:relativeTo="margin" w:alignment="center" w:leader="none"/>
     </w:r>
+    <w:proofErr w:type="spellStart"/>
     <w:r>
-      <w:t>Titre du standard</w:t>
+      <w:t>Géostandards</w:t>
+    </w:r>
+    <w:proofErr w:type="spellEnd"/>
+    <w:r>
+      <w:t xml:space="preserve"> risques – Modèle commun</w:t>
     </w:r>
     <w:r>
       <w:ptab w:relativeTo="margin" w:alignment="right" w:leader="none"/>
@@ -2230,7 +555,7 @@
       <w:rPr>
         <w:noProof/>
       </w:rPr>
-      <w:t>2</w:t>
+      <w:t>3</w:t>
     </w:r>
     <w:r>
       <w:fldChar w:fldCharType="end"/>
@@ -2251,7 +576,7 @@
       <w:rPr>
         <w:noProof/>
       </w:rPr>
-      <w:t>4</w:t>
+      <w:t>3</w:t>
     </w:r>
     <w:r>
       <w:rPr>
@@ -2267,9 +592,6 @@
 <w:footnotes xmlns:wpc="http://schemas.microsoft.com/office/word/2010/wordprocessingCanvas" xmlns:mc="http://schemas.openxmlformats.org/markup-compatibility/2006" xmlns:o="urn:schemas-microsoft-com:office:office" xmlns:r="http://schemas.openxmlformats.org/officeDocument/2006/relationships" xmlns:m="http://schemas.openxmlformats.org/officeDocument/2006/math" xmlns:v="urn:schemas-microsoft-com:vml" xmlns:wp14="http://schemas.microsoft.com/office/word/2010/wordprocessingDrawing" xmlns:wp="http://schemas.openxmlformats.org/drawingml/2006/wordprocessingDrawing" xmlns:w10="urn:schemas-microsoft-com:office:word" xmlns:w="http://schemas.openxmlformats.org/wordprocessingml/2006/main" xmlns:w14="http://schemas.microsoft.com/office/word/2010/wordml" xmlns:wpg="http://schemas.microsoft.com/office/word/2010/wordprocessingGroup" xmlns:wpi="http://schemas.microsoft.com/office/word/2010/wordprocessingInk" xmlns:wne="http://schemas.microsoft.com/office/word/2006/wordml" xmlns:wps="http://schemas.microsoft.com/office/word/2010/wordprocessingShape" mc:Ignorable="w14 wp14">
   <w:footnote w:type="separator" w:id="-1">
     <w:p>
-      <w:pPr>
-        <w:spacing w:after="0"/>
-      </w:pPr>
       <w:r>
         <w:separator/>
       </w:r>
@@ -2277,9 +599,6 @@
   </w:footnote>
   <w:footnote w:type="continuationSeparator" w:id="0">
     <w:p>
-      <w:pPr>
-        <w:spacing w:after="0"/>
-      </w:pPr>
       <w:r>
         <w:continuationSeparator/>
       </w:r>
@@ -4575,9 +2894,10 @@
   <w:style w:type="paragraph" w:default="1" w:styleId="Normal">
     <w:name w:val="Normal"/>
     <w:qFormat/>
-    <w:rsid w:val="00101BED"/>
+    <w:rsid w:val="00F55814"/>
     <w:pPr>
       <w:spacing w:line="240" w:lineRule="auto"/>
+      <w:jc w:val="both"/>
     </w:pPr>
     <w:rPr>
       <w:rFonts w:ascii="Marianne" w:hAnsi="Marianne"/>
@@ -4590,12 +2910,12 @@
     <w:link w:val="Titre1Car"/>
     <w:uiPriority w:val="9"/>
     <w:qFormat/>
-    <w:rsid w:val="001C0035"/>
+    <w:rsid w:val="005F4E49"/>
     <w:pPr>
       <w:keepNext/>
       <w:keepLines/>
       <w:pageBreakBefore/>
-      <w:spacing w:before="480" w:after="0"/>
+      <w:spacing w:before="480" w:after="240"/>
       <w:jc w:val="center"/>
       <w:outlineLvl w:val="0"/>
     </w:pPr>
@@ -4603,7 +2923,7 @@
       <w:rFonts w:eastAsiaTheme="majorEastAsia" w:cstheme="majorBidi"/>
       <w:bCs/>
       <w:smallCaps/>
-      <w:color w:val="000091"/>
+      <w:color w:val="0F243E" w:themeColor="text2" w:themeShade="80"/>
       <w:sz w:val="44"/>
       <w:szCs w:val="28"/>
     </w:rPr>
@@ -4616,17 +2936,16 @@
     <w:uiPriority w:val="9"/>
     <w:unhideWhenUsed/>
     <w:qFormat/>
-    <w:rsid w:val="00DA6CBC"/>
-    <w:pPr>
-      <w:spacing w:before="200"/>
-      <w:jc w:val="both"/>
+    <w:rsid w:val="000256B9"/>
+    <w:pPr>
+      <w:spacing w:before="200" w:after="120"/>
       <w:outlineLvl w:val="1"/>
     </w:pPr>
     <w:rPr>
       <w:b/>
       <w:bCs/>
       <w:color w:val="17365D" w:themeColor="text2" w:themeShade="BF"/>
-      <w:sz w:val="28"/>
+      <w:sz w:val="32"/>
       <w:szCs w:val="26"/>
     </w:rPr>
   </w:style>
@@ -4638,17 +2957,20 @@
     <w:uiPriority w:val="9"/>
     <w:unhideWhenUsed/>
     <w:qFormat/>
-    <w:rsid w:val="00AD6640"/>
+    <w:rsid w:val="00A43DC7"/>
     <w:pPr>
       <w:keepNext/>
       <w:keepLines/>
-      <w:spacing w:before="200" w:after="0"/>
+      <w:spacing w:before="240" w:after="240"/>
       <w:outlineLvl w:val="2"/>
     </w:pPr>
     <w:rPr>
       <w:rFonts w:eastAsiaTheme="majorEastAsia" w:cstheme="majorBidi"/>
       <w:b/>
       <w:bCs/>
+      <w:color w:val="0F243E" w:themeColor="text2" w:themeShade="80"/>
+      <w:sz w:val="28"/>
+      <w:szCs w:val="28"/>
     </w:rPr>
   </w:style>
   <w:style w:type="paragraph" w:styleId="Titre4">
@@ -4659,13 +2981,15 @@
     <w:uiPriority w:val="9"/>
     <w:unhideWhenUsed/>
     <w:qFormat/>
-    <w:rsid w:val="009E4B79"/>
+    <w:rsid w:val="00A43DC7"/>
     <w:pPr>
       <w:spacing w:before="120" w:after="120"/>
       <w:outlineLvl w:val="3"/>
     </w:pPr>
     <w:rPr>
       <w:b/>
+      <w:color w:val="0F243E" w:themeColor="text2" w:themeShade="80"/>
+      <w:sz w:val="24"/>
     </w:rPr>
   </w:style>
   <w:style w:type="paragraph" w:styleId="Titre5">
@@ -4676,12 +3000,14 @@
     <w:uiPriority w:val="9"/>
     <w:unhideWhenUsed/>
     <w:qFormat/>
-    <w:rsid w:val="009E4B79"/>
-    <w:pPr>
-      <w:spacing w:after="80"/>
+    <w:rsid w:val="00A43DC7"/>
+    <w:pPr>
+      <w:spacing w:before="120" w:after="80"/>
       <w:outlineLvl w:val="4"/>
     </w:pPr>
     <w:rPr>
+      <w:color w:val="0F243E" w:themeColor="text2" w:themeShade="80"/>
+      <w:sz w:val="24"/>
       <w:u w:val="single"/>
     </w:rPr>
   </w:style>
@@ -4896,12 +3222,12 @@
     <w:basedOn w:val="Policepardfaut"/>
     <w:link w:val="Titre1"/>
     <w:uiPriority w:val="9"/>
-    <w:rsid w:val="001C0035"/>
+    <w:rsid w:val="005F4E49"/>
     <w:rPr>
       <w:rFonts w:ascii="Marianne" w:eastAsiaTheme="majorEastAsia" w:hAnsi="Marianne" w:cstheme="majorBidi"/>
       <w:bCs/>
       <w:smallCaps/>
-      <w:color w:val="000091"/>
+      <w:color w:val="0F243E" w:themeColor="text2" w:themeShade="80"/>
       <w:sz w:val="44"/>
       <w:szCs w:val="28"/>
     </w:rPr>
@@ -4923,9 +3249,16 @@
     </w:pPr>
     <w:rPr>
       <w:b/>
-      <w:color w:val="auto"/>
+      <w:color w:val="000000"/>
       <w:sz w:val="22"/>
       <w:lang w:eastAsia="fr-FR"/>
+      <w14:textFill>
+        <w14:solidFill>
+          <w14:srgbClr w14:val="000000">
+            <w14:lumMod w14:val="50000"/>
+          </w14:srgbClr>
+        </w14:solidFill>
+      </w14:textFill>
     </w:rPr>
   </w:style>
   <w:style w:type="paragraph" w:styleId="TM1">
@@ -4956,13 +3289,13 @@
     <w:basedOn w:val="Policepardfaut"/>
     <w:link w:val="Titre2"/>
     <w:uiPriority w:val="9"/>
-    <w:rsid w:val="00DA6CBC"/>
+    <w:rsid w:val="000256B9"/>
     <w:rPr>
       <w:rFonts w:ascii="Marianne" w:hAnsi="Marianne"/>
       <w:b/>
       <w:bCs/>
       <w:color w:val="17365D" w:themeColor="text2" w:themeShade="BF"/>
-      <w:sz w:val="28"/>
+      <w:sz w:val="32"/>
       <w:szCs w:val="26"/>
     </w:rPr>
   </w:style>
@@ -5033,11 +3366,14 @@
     <w:basedOn w:val="Policepardfaut"/>
     <w:link w:val="Titre3"/>
     <w:uiPriority w:val="9"/>
-    <w:rsid w:val="002D3600"/>
+    <w:rsid w:val="00A43DC7"/>
     <w:rPr>
       <w:rFonts w:ascii="Marianne" w:eastAsiaTheme="majorEastAsia" w:hAnsi="Marianne" w:cstheme="majorBidi"/>
       <w:b/>
       <w:bCs/>
+      <w:color w:val="0F243E" w:themeColor="text2" w:themeShade="80"/>
+      <w:sz w:val="28"/>
+      <w:szCs w:val="28"/>
     </w:rPr>
   </w:style>
   <w:style w:type="paragraph" w:styleId="Titre">
@@ -5047,14 +3383,14 @@
     <w:link w:val="TitreCar"/>
     <w:uiPriority w:val="10"/>
     <w:qFormat/>
-    <w:rsid w:val="00101BED"/>
+    <w:rsid w:val="00FD4817"/>
     <w:pPr>
       <w:spacing w:after="300"/>
       <w:contextualSpacing/>
     </w:pPr>
     <w:rPr>
       <w:rFonts w:eastAsiaTheme="majorEastAsia" w:cstheme="majorBidi"/>
-      <w:color w:val="000091"/>
+      <w:color w:val="0F243E" w:themeColor="text2" w:themeShade="80"/>
       <w:spacing w:val="5"/>
       <w:kern w:val="28"/>
       <w:sz w:val="52"/>
@@ -5066,10 +3402,10 @@
     <w:basedOn w:val="Policepardfaut"/>
     <w:link w:val="Titre"/>
     <w:uiPriority w:val="10"/>
-    <w:rsid w:val="00101BED"/>
+    <w:rsid w:val="00FD4817"/>
     <w:rPr>
       <w:rFonts w:ascii="Marianne" w:eastAsiaTheme="majorEastAsia" w:hAnsi="Marianne" w:cstheme="majorBidi"/>
-      <w:color w:val="000091"/>
+      <w:color w:val="0F243E" w:themeColor="text2" w:themeShade="80"/>
       <w:spacing w:val="5"/>
       <w:kern w:val="28"/>
       <w:sz w:val="52"/>
@@ -5083,18 +3419,19 @@
     <w:link w:val="Sous-titreCar"/>
     <w:uiPriority w:val="11"/>
     <w:qFormat/>
-    <w:rsid w:val="00101BED"/>
+    <w:rsid w:val="00FD4817"/>
     <w:pPr>
       <w:numPr>
         <w:ilvl w:val="1"/>
       </w:numPr>
+      <w:jc w:val="center"/>
     </w:pPr>
     <w:rPr>
       <w:rFonts w:eastAsiaTheme="majorEastAsia" w:cstheme="majorBidi"/>
       <w:iCs/>
-      <w:color w:val="5D5DFF"/>
+      <w:color w:val="0F243E" w:themeColor="text2" w:themeShade="80"/>
       <w:spacing w:val="15"/>
-      <w:sz w:val="24"/>
+      <w:sz w:val="32"/>
       <w:szCs w:val="24"/>
     </w:rPr>
   </w:style>
@@ -5103,13 +3440,13 @@
     <w:basedOn w:val="Policepardfaut"/>
     <w:link w:val="Sous-titre"/>
     <w:uiPriority w:val="11"/>
-    <w:rsid w:val="00101BED"/>
+    <w:rsid w:val="00FD4817"/>
     <w:rPr>
       <w:rFonts w:ascii="Marianne" w:eastAsiaTheme="majorEastAsia" w:hAnsi="Marianne" w:cstheme="majorBidi"/>
       <w:iCs/>
-      <w:color w:val="5D5DFF"/>
+      <w:color w:val="0F243E" w:themeColor="text2" w:themeShade="80"/>
       <w:spacing w:val="15"/>
-      <w:sz w:val="24"/>
+      <w:sz w:val="32"/>
       <w:szCs w:val="24"/>
     </w:rPr>
   </w:style>
@@ -5157,10 +3494,12 @@
     <w:basedOn w:val="Policepardfaut"/>
     <w:link w:val="Titre4"/>
     <w:uiPriority w:val="9"/>
-    <w:rsid w:val="009E4B79"/>
+    <w:rsid w:val="00A43DC7"/>
     <w:rPr>
       <w:rFonts w:ascii="Marianne" w:hAnsi="Marianne"/>
       <w:b/>
+      <w:color w:val="0F243E" w:themeColor="text2" w:themeShade="80"/>
+      <w:sz w:val="24"/>
     </w:rPr>
   </w:style>
   <w:style w:type="character" w:styleId="Accentuation">
@@ -5263,7 +3602,6 @@
         <w:bottom w:val="single" w:sz="8" w:space="1" w:color="D1D1FF"/>
         <w:right w:val="single" w:sz="8" w:space="4" w:color="D1D1FF"/>
       </w:pBdr>
-      <w:jc w:val="both"/>
     </w:pPr>
     <w:rPr>
       <w:rFonts w:cstheme="minorHAnsi"/>
@@ -5381,7 +3719,6 @@
       <w:suppressLineNumbers/>
       <w:suppressAutoHyphens/>
       <w:spacing w:before="57" w:after="0"/>
-      <w:jc w:val="both"/>
     </w:pPr>
     <w:rPr>
       <w:rFonts w:ascii="Arial" w:eastAsia="Lucida Sans Unicode" w:hAnsi="Arial" w:cs="Arial"/>
@@ -5614,7 +3951,6 @@
         <w:tab w:val="left" w:pos="3969"/>
       </w:tabs>
       <w:spacing w:after="120" w:line="240" w:lineRule="atLeast"/>
-      <w:jc w:val="both"/>
     </w:pPr>
     <w:rPr>
       <w:rFonts w:ascii="Cambria" w:eastAsia="Calibri" w:hAnsi="Cambria" w:cs="Times New Roman"/>
@@ -5662,9 +3998,11 @@
     <w:basedOn w:val="Policepardfaut"/>
     <w:link w:val="Titre5"/>
     <w:uiPriority w:val="9"/>
-    <w:rsid w:val="009E4B79"/>
+    <w:rsid w:val="00A43DC7"/>
     <w:rPr>
       <w:rFonts w:ascii="Marianne" w:hAnsi="Marianne"/>
+      <w:color w:val="0F243E" w:themeColor="text2" w:themeShade="80"/>
+      <w:sz w:val="24"/>
       <w:u w:val="single"/>
     </w:rPr>
   </w:style>
@@ -5844,9 +4182,10 @@
   <w:style w:type="paragraph" w:default="1" w:styleId="Normal">
     <w:name w:val="Normal"/>
     <w:qFormat/>
-    <w:rsid w:val="00101BED"/>
+    <w:rsid w:val="00F55814"/>
     <w:pPr>
       <w:spacing w:line="240" w:lineRule="auto"/>
+      <w:jc w:val="both"/>
     </w:pPr>
     <w:rPr>
       <w:rFonts w:ascii="Marianne" w:hAnsi="Marianne"/>
@@ -5859,12 +4198,12 @@
     <w:link w:val="Titre1Car"/>
     <w:uiPriority w:val="9"/>
     <w:qFormat/>
-    <w:rsid w:val="001C0035"/>
+    <w:rsid w:val="005F4E49"/>
     <w:pPr>
       <w:keepNext/>
       <w:keepLines/>
       <w:pageBreakBefore/>
-      <w:spacing w:before="480" w:after="0"/>
+      <w:spacing w:before="480" w:after="240"/>
       <w:jc w:val="center"/>
       <w:outlineLvl w:val="0"/>
     </w:pPr>
@@ -5872,7 +4211,7 @@
       <w:rFonts w:eastAsiaTheme="majorEastAsia" w:cstheme="majorBidi"/>
       <w:bCs/>
       <w:smallCaps/>
-      <w:color w:val="000091"/>
+      <w:color w:val="0F243E" w:themeColor="text2" w:themeShade="80"/>
       <w:sz w:val="44"/>
       <w:szCs w:val="28"/>
     </w:rPr>
@@ -5885,17 +4224,16 @@
     <w:uiPriority w:val="9"/>
     <w:unhideWhenUsed/>
     <w:qFormat/>
-    <w:rsid w:val="00DA6CBC"/>
-    <w:pPr>
-      <w:spacing w:before="200"/>
-      <w:jc w:val="both"/>
+    <w:rsid w:val="000256B9"/>
+    <w:pPr>
+      <w:spacing w:before="200" w:after="120"/>
       <w:outlineLvl w:val="1"/>
     </w:pPr>
     <w:rPr>
       <w:b/>
       <w:bCs/>
       <w:color w:val="17365D" w:themeColor="text2" w:themeShade="BF"/>
-      <w:sz w:val="28"/>
+      <w:sz w:val="32"/>
       <w:szCs w:val="26"/>
     </w:rPr>
   </w:style>
@@ -5907,17 +4245,20 @@
     <w:uiPriority w:val="9"/>
     <w:unhideWhenUsed/>
     <w:qFormat/>
-    <w:rsid w:val="00AD6640"/>
+    <w:rsid w:val="00A43DC7"/>
     <w:pPr>
       <w:keepNext/>
       <w:keepLines/>
-      <w:spacing w:before="200" w:after="0"/>
+      <w:spacing w:before="240" w:after="240"/>
       <w:outlineLvl w:val="2"/>
     </w:pPr>
     <w:rPr>
       <w:rFonts w:eastAsiaTheme="majorEastAsia" w:cstheme="majorBidi"/>
       <w:b/>
       <w:bCs/>
+      <w:color w:val="0F243E" w:themeColor="text2" w:themeShade="80"/>
+      <w:sz w:val="28"/>
+      <w:szCs w:val="28"/>
     </w:rPr>
   </w:style>
   <w:style w:type="paragraph" w:styleId="Titre4">
@@ -5928,13 +4269,15 @@
     <w:uiPriority w:val="9"/>
     <w:unhideWhenUsed/>
     <w:qFormat/>
-    <w:rsid w:val="009E4B79"/>
+    <w:rsid w:val="00A43DC7"/>
     <w:pPr>
       <w:spacing w:before="120" w:after="120"/>
       <w:outlineLvl w:val="3"/>
     </w:pPr>
     <w:rPr>
       <w:b/>
+      <w:color w:val="0F243E" w:themeColor="text2" w:themeShade="80"/>
+      <w:sz w:val="24"/>
     </w:rPr>
   </w:style>
   <w:style w:type="paragraph" w:styleId="Titre5">
@@ -5945,12 +4288,14 @@
     <w:uiPriority w:val="9"/>
     <w:unhideWhenUsed/>
     <w:qFormat/>
-    <w:rsid w:val="009E4B79"/>
-    <w:pPr>
-      <w:spacing w:after="80"/>
+    <w:rsid w:val="00A43DC7"/>
+    <w:pPr>
+      <w:spacing w:before="120" w:after="80"/>
       <w:outlineLvl w:val="4"/>
     </w:pPr>
     <w:rPr>
+      <w:color w:val="0F243E" w:themeColor="text2" w:themeShade="80"/>
+      <w:sz w:val="24"/>
       <w:u w:val="single"/>
     </w:rPr>
   </w:style>
@@ -6165,12 +4510,12 @@
     <w:basedOn w:val="Policepardfaut"/>
     <w:link w:val="Titre1"/>
     <w:uiPriority w:val="9"/>
-    <w:rsid w:val="001C0035"/>
+    <w:rsid w:val="005F4E49"/>
     <w:rPr>
       <w:rFonts w:ascii="Marianne" w:eastAsiaTheme="majorEastAsia" w:hAnsi="Marianne" w:cstheme="majorBidi"/>
       <w:bCs/>
       <w:smallCaps/>
-      <w:color w:val="000091"/>
+      <w:color w:val="0F243E" w:themeColor="text2" w:themeShade="80"/>
       <w:sz w:val="44"/>
       <w:szCs w:val="28"/>
     </w:rPr>
@@ -6192,9 +4537,16 @@
     </w:pPr>
     <w:rPr>
       <w:b/>
-      <w:color w:val="auto"/>
+      <w:color w:val="000000"/>
       <w:sz w:val="22"/>
       <w:lang w:eastAsia="fr-FR"/>
+      <w14:textFill>
+        <w14:solidFill>
+          <w14:srgbClr w14:val="000000">
+            <w14:lumMod w14:val="50000"/>
+          </w14:srgbClr>
+        </w14:solidFill>
+      </w14:textFill>
     </w:rPr>
   </w:style>
   <w:style w:type="paragraph" w:styleId="TM1">
@@ -6225,13 +4577,13 @@
     <w:basedOn w:val="Policepardfaut"/>
     <w:link w:val="Titre2"/>
     <w:uiPriority w:val="9"/>
-    <w:rsid w:val="00DA6CBC"/>
+    <w:rsid w:val="000256B9"/>
     <w:rPr>
       <w:rFonts w:ascii="Marianne" w:hAnsi="Marianne"/>
       <w:b/>
       <w:bCs/>
       <w:color w:val="17365D" w:themeColor="text2" w:themeShade="BF"/>
-      <w:sz w:val="28"/>
+      <w:sz w:val="32"/>
       <w:szCs w:val="26"/>
     </w:rPr>
   </w:style>
@@ -6302,11 +4654,14 @@
     <w:basedOn w:val="Policepardfaut"/>
     <w:link w:val="Titre3"/>
     <w:uiPriority w:val="9"/>
-    <w:rsid w:val="002D3600"/>
+    <w:rsid w:val="00A43DC7"/>
     <w:rPr>
       <w:rFonts w:ascii="Marianne" w:eastAsiaTheme="majorEastAsia" w:hAnsi="Marianne" w:cstheme="majorBidi"/>
       <w:b/>
       <w:bCs/>
+      <w:color w:val="0F243E" w:themeColor="text2" w:themeShade="80"/>
+      <w:sz w:val="28"/>
+      <w:szCs w:val="28"/>
     </w:rPr>
   </w:style>
   <w:style w:type="paragraph" w:styleId="Titre">
@@ -6316,14 +4671,14 @@
     <w:link w:val="TitreCar"/>
     <w:uiPriority w:val="10"/>
     <w:qFormat/>
-    <w:rsid w:val="00101BED"/>
+    <w:rsid w:val="00FD4817"/>
     <w:pPr>
       <w:spacing w:after="300"/>
       <w:contextualSpacing/>
     </w:pPr>
     <w:rPr>
       <w:rFonts w:eastAsiaTheme="majorEastAsia" w:cstheme="majorBidi"/>
-      <w:color w:val="000091"/>
+      <w:color w:val="0F243E" w:themeColor="text2" w:themeShade="80"/>
       <w:spacing w:val="5"/>
       <w:kern w:val="28"/>
       <w:sz w:val="52"/>
@@ -6335,10 +4690,10 @@
     <w:basedOn w:val="Policepardfaut"/>
     <w:link w:val="Titre"/>
     <w:uiPriority w:val="10"/>
-    <w:rsid w:val="00101BED"/>
+    <w:rsid w:val="00FD4817"/>
     <w:rPr>
       <w:rFonts w:ascii="Marianne" w:eastAsiaTheme="majorEastAsia" w:hAnsi="Marianne" w:cstheme="majorBidi"/>
-      <w:color w:val="000091"/>
+      <w:color w:val="0F243E" w:themeColor="text2" w:themeShade="80"/>
       <w:spacing w:val="5"/>
       <w:kern w:val="28"/>
       <w:sz w:val="52"/>
@@ -6352,18 +4707,19 @@
     <w:link w:val="Sous-titreCar"/>
     <w:uiPriority w:val="11"/>
     <w:qFormat/>
-    <w:rsid w:val="00101BED"/>
+    <w:rsid w:val="00FD4817"/>
     <w:pPr>
       <w:numPr>
         <w:ilvl w:val="1"/>
       </w:numPr>
+      <w:jc w:val="center"/>
     </w:pPr>
     <w:rPr>
       <w:rFonts w:eastAsiaTheme="majorEastAsia" w:cstheme="majorBidi"/>
       <w:iCs/>
-      <w:color w:val="5D5DFF"/>
+      <w:color w:val="0F243E" w:themeColor="text2" w:themeShade="80"/>
       <w:spacing w:val="15"/>
-      <w:sz w:val="24"/>
+      <w:sz w:val="32"/>
       <w:szCs w:val="24"/>
     </w:rPr>
   </w:style>
@@ -6372,13 +4728,13 @@
     <w:basedOn w:val="Policepardfaut"/>
     <w:link w:val="Sous-titre"/>
     <w:uiPriority w:val="11"/>
-    <w:rsid w:val="00101BED"/>
+    <w:rsid w:val="00FD4817"/>
     <w:rPr>
       <w:rFonts w:ascii="Marianne" w:eastAsiaTheme="majorEastAsia" w:hAnsi="Marianne" w:cstheme="majorBidi"/>
       <w:iCs/>
-      <w:color w:val="5D5DFF"/>
+      <w:color w:val="0F243E" w:themeColor="text2" w:themeShade="80"/>
       <w:spacing w:val="15"/>
-      <w:sz w:val="24"/>
+      <w:sz w:val="32"/>
       <w:szCs w:val="24"/>
     </w:rPr>
   </w:style>
@@ -6426,10 +4782,12 @@
     <w:basedOn w:val="Policepardfaut"/>
     <w:link w:val="Titre4"/>
     <w:uiPriority w:val="9"/>
-    <w:rsid w:val="009E4B79"/>
+    <w:rsid w:val="00A43DC7"/>
     <w:rPr>
       <w:rFonts w:ascii="Marianne" w:hAnsi="Marianne"/>
       <w:b/>
+      <w:color w:val="0F243E" w:themeColor="text2" w:themeShade="80"/>
+      <w:sz w:val="24"/>
     </w:rPr>
   </w:style>
   <w:style w:type="character" w:styleId="Accentuation">
@@ -6532,7 +4890,6 @@
         <w:bottom w:val="single" w:sz="8" w:space="1" w:color="D1D1FF"/>
         <w:right w:val="single" w:sz="8" w:space="4" w:color="D1D1FF"/>
       </w:pBdr>
-      <w:jc w:val="both"/>
     </w:pPr>
     <w:rPr>
       <w:rFonts w:cstheme="minorHAnsi"/>
@@ -6650,7 +5007,6 @@
       <w:suppressLineNumbers/>
       <w:suppressAutoHyphens/>
       <w:spacing w:before="57" w:after="0"/>
-      <w:jc w:val="both"/>
     </w:pPr>
     <w:rPr>
       <w:rFonts w:ascii="Arial" w:eastAsia="Lucida Sans Unicode" w:hAnsi="Arial" w:cs="Arial"/>
@@ -6883,7 +5239,6 @@
         <w:tab w:val="left" w:pos="3969"/>
       </w:tabs>
       <w:spacing w:after="120" w:line="240" w:lineRule="atLeast"/>
-      <w:jc w:val="both"/>
     </w:pPr>
     <w:rPr>
       <w:rFonts w:ascii="Cambria" w:eastAsia="Calibri" w:hAnsi="Cambria" w:cs="Times New Roman"/>
@@ -6931,9 +5286,11 @@
     <w:basedOn w:val="Policepardfaut"/>
     <w:link w:val="Titre5"/>
     <w:uiPriority w:val="9"/>
-    <w:rsid w:val="009E4B79"/>
+    <w:rsid w:val="00A43DC7"/>
     <w:rPr>
       <w:rFonts w:ascii="Marianne" w:hAnsi="Marianne"/>
+      <w:color w:val="0F243E" w:themeColor="text2" w:themeShade="80"/>
+      <w:sz w:val="24"/>
       <w:u w:val="single"/>
     </w:rPr>
   </w:style>
@@ -7520,7 +5877,7 @@
 </file>
 
 <file path=customXml/itemProps4.xml><?xml version="1.0" encoding="utf-8"?>
-<ds:datastoreItem xmlns:ds="http://schemas.openxmlformats.org/officeDocument/2006/customXml" ds:itemID="{539A0180-72E1-4409-B52F-D1FCC59DCC84}">
+<ds:datastoreItem xmlns:ds="http://schemas.openxmlformats.org/officeDocument/2006/customXml" ds:itemID="{1B64B4B8-7AA1-45E1-B176-3202C425C992}">
   <ds:schemaRefs>
     <ds:schemaRef ds:uri="http://schemas.openxmlformats.org/officeDocument/2006/bibliography"/>
   </ds:schemaRefs>

</xml_diff>